<commit_message>
Fix report 1 doc error spelling and add report 1 slide
</commit_message>
<xml_diff>
--- a/Common/Reports/Report 1.docx
+++ b/Common/Reports/Report 1.docx
@@ -2829,27 +2829,14 @@
       <w:r>
         <w:t xml:space="preserve">Table </w:t>
       </w:r>
-      <w:r>
-        <w:fldChar w:fldCharType="begin"/>
-      </w:r>
-      <w:r>
-        <w:instrText xml:space="preserve"> SEQ Table \* ARABIC </w:instrText>
-      </w:r>
-      <w:r>
-        <w:fldChar w:fldCharType="separate"/>
-      </w:r>
-      <w:r>
-        <w:rPr>
-          <w:noProof/>
-        </w:rPr>
-        <w:t>1</w:t>
-      </w:r>
-      <w:r>
-        <w:rPr>
-          <w:noProof/>
-        </w:rPr>
-        <w:fldChar w:fldCharType="end"/>
-      </w:r>
+      <w:fldSimple w:instr=" SEQ Table \* ARABIC ">
+        <w:r>
+          <w:rPr>
+            <w:noProof/>
+          </w:rPr>
+          <w:t>1</w:t>
+        </w:r>
+      </w:fldSimple>
       <w:r>
         <w:t>: Definitions, Acronyms and Abbreviations</w:t>
       </w:r>
@@ -2945,37 +2932,32 @@
         <w:t xml:space="preserve">Information and guidance system is designed the monitoring and provision of </w:t>
       </w:r>
       <w:r>
-        <w:t>information on the occupancy of</w:t>
-      </w:r>
-      <w:bookmarkStart w:id="8" w:name="_GoBack"/>
+        <w:t xml:space="preserve">information on the occupancy of </w:t>
+      </w:r>
+      <w:r>
+        <w:t>individual parking lots in the parking area. The system represent</w:t>
+      </w:r>
+      <w:r>
+        <w:t>s a solution to the current problem of a high proportion of a traffic generated by drivers seeking vacant parking spaces. The guidance system is able to provide drivers with the latest and dynamically chaning information on the availability status of monitored parking lots. Using clear guidance signs, vehicles are guided directly to identified vacant parking lots that are the closest to vehicles’s current positions.</w:t>
+      </w:r>
+    </w:p>
+    <w:p>
+      <w:r>
+        <w:t>With the help of the parking guidance system, drivers are able to find</w:t>
+      </w:r>
+      <w:r>
+        <w:t xml:space="preserve"> a vacant parking lot quickly and easily. The resulting benefits are the reduction of stop-start traffic, pleasant experience of parking, elimination of stressful situations and positive attitude towards the car park operator. The reduction of traffic minimizes the occurrence of traffic accidents. The positive mental state of drivers is important for all commercial subjects that need to stimulate required shopping behaviour, repeated visits and the increase of customers’s loyalty. In highly competitive environment, the parking guidance system may become a competitive advantage and generate additional profits for operators.</w:t>
+      </w:r>
+    </w:p>
+    <w:p>
+      <w:pPr>
+        <w:pStyle w:val="Heading2"/>
+      </w:pPr>
+      <w:bookmarkStart w:id="8" w:name="_Toc471597969"/>
+      <w:r>
+        <w:t>Current Situation</w:t>
+      </w:r>
       <w:bookmarkEnd w:id="8"/>
-      <w:r>
-        <w:t xml:space="preserve"> </w:t>
-      </w:r>
-      <w:r>
-        <w:t>individual parking lots in the parking area. The system represent</w:t>
-      </w:r>
-      <w:r>
-        <w:t>s a solution to the current problem of a high proportion of a traffic generated by drivers seeking vacant parking spaces. The guidance system is able to provide drivers with the latest and dynamically chaning information on the availability status of monitored parking lots. Using clear guidance signs, vehicles are guided directly to identified vacant parking lots that are the closest to vehicles’s current positions.</w:t>
-      </w:r>
-    </w:p>
-    <w:p>
-      <w:r>
-        <w:t>With the help of the parking guidance system, drivers are able to find</w:t>
-      </w:r>
-      <w:r>
-        <w:t xml:space="preserve"> a vacant parking lot quickly and easily. The resulting benefits are the reduction of stop-start traffic, pleasant experience of parking, elimination of stressful situations and positive attitude towards the car park operator. The reduction of traffic minimizes the occurrence of traffic accidents. The positive mental state of drivers is important for all commercial subjects that need to stimulate required shopping behaviour, repeated visits and the increase of customers’s loyalty. In highly competitive environment, the parking guidance system may become a competitive advantage and generate additional profits for operators.</w:t>
-      </w:r>
-    </w:p>
-    <w:p>
-      <w:pPr>
-        <w:pStyle w:val="Heading2"/>
-      </w:pPr>
-      <w:bookmarkStart w:id="9" w:name="_Toc471597969"/>
-      <w:r>
-        <w:t>Current Situation</w:t>
-      </w:r>
-      <w:bookmarkEnd w:id="9"/>
     </w:p>
     <w:p>
       <w:r>
@@ -2995,7 +2977,7 @@
       <w:pPr>
         <w:pStyle w:val="Heading3"/>
       </w:pPr>
-      <w:bookmarkStart w:id="10" w:name="_Toc471597970"/>
+      <w:bookmarkStart w:id="9" w:name="_Toc471597970"/>
       <w:r>
         <w:lastRenderedPageBreak/>
         <w:t>Indoor</w:t>
@@ -3003,7 +2985,7 @@
       <w:r>
         <w:t xml:space="preserve"> parking area</w:t>
       </w:r>
-      <w:bookmarkEnd w:id="10"/>
+      <w:bookmarkEnd w:id="9"/>
     </w:p>
     <w:p>
       <w:pPr>
@@ -3054,38 +3036,25 @@
       <w:pPr>
         <w:pStyle w:val="Caption"/>
       </w:pPr>
-      <w:bookmarkStart w:id="11" w:name="_Toc471597904"/>
+      <w:bookmarkStart w:id="10" w:name="_Toc471597904"/>
       <w:r>
         <w:t xml:space="preserve">Figure </w:t>
       </w:r>
-      <w:r>
-        <w:fldChar w:fldCharType="begin"/>
-      </w:r>
-      <w:r>
-        <w:instrText xml:space="preserve"> SEQ Figure \* ARABIC </w:instrText>
-      </w:r>
-      <w:r>
-        <w:fldChar w:fldCharType="separate"/>
-      </w:r>
-      <w:r>
-        <w:rPr>
-          <w:noProof/>
-        </w:rPr>
-        <w:t>1</w:t>
-      </w:r>
-      <w:r>
-        <w:rPr>
-          <w:noProof/>
-        </w:rPr>
-        <w:fldChar w:fldCharType="end"/>
-      </w:r>
+      <w:fldSimple w:instr=" SEQ Figure \* ARABIC ">
+        <w:r>
+          <w:rPr>
+            <w:noProof/>
+          </w:rPr>
+          <w:t>1</w:t>
+        </w:r>
+      </w:fldSimple>
       <w:r>
         <w:t>: Indoor</w:t>
       </w:r>
       <w:r>
         <w:t xml:space="preserve"> parking area</w:t>
       </w:r>
-      <w:bookmarkEnd w:id="11"/>
+      <w:bookmarkEnd w:id="10"/>
     </w:p>
     <w:p>
       <w:r>
@@ -3114,12 +3083,12 @@
       <w:pPr>
         <w:pStyle w:val="Heading3"/>
       </w:pPr>
-      <w:bookmarkStart w:id="12" w:name="_Toc471597971"/>
+      <w:bookmarkStart w:id="11" w:name="_Toc471597971"/>
       <w:r>
         <w:lastRenderedPageBreak/>
         <w:t>Outdoor parking area</w:t>
       </w:r>
-      <w:bookmarkEnd w:id="12"/>
+      <w:bookmarkEnd w:id="11"/>
     </w:p>
     <w:p>
       <w:pPr>
@@ -3170,35 +3139,22 @@
       <w:pPr>
         <w:pStyle w:val="Caption"/>
       </w:pPr>
-      <w:bookmarkStart w:id="13" w:name="_Toc471597905"/>
+      <w:bookmarkStart w:id="12" w:name="_Toc471597905"/>
       <w:r>
         <w:t xml:space="preserve">Figure </w:t>
       </w:r>
-      <w:r>
-        <w:fldChar w:fldCharType="begin"/>
-      </w:r>
-      <w:r>
-        <w:instrText xml:space="preserve"> SEQ Figure \* ARABIC </w:instrText>
-      </w:r>
-      <w:r>
-        <w:fldChar w:fldCharType="separate"/>
-      </w:r>
-      <w:r>
-        <w:rPr>
-          <w:noProof/>
-        </w:rPr>
-        <w:t>4</w:t>
-      </w:r>
-      <w:r>
-        <w:rPr>
-          <w:noProof/>
-        </w:rPr>
-        <w:fldChar w:fldCharType="end"/>
-      </w:r>
+      <w:fldSimple w:instr=" SEQ Figure \* ARABIC ">
+        <w:r>
+          <w:rPr>
+            <w:noProof/>
+          </w:rPr>
+          <w:t>4</w:t>
+        </w:r>
+      </w:fldSimple>
       <w:r>
         <w:t>: Outdoor parking area</w:t>
       </w:r>
-      <w:bookmarkEnd w:id="13"/>
+      <w:bookmarkEnd w:id="12"/>
     </w:p>
     <w:p>
       <w:r>
@@ -3222,12 +3178,12 @@
       <w:pPr>
         <w:pStyle w:val="Heading3"/>
       </w:pPr>
-      <w:bookmarkStart w:id="14" w:name="_Toc471597972"/>
+      <w:bookmarkStart w:id="13" w:name="_Toc471597972"/>
       <w:r>
         <w:lastRenderedPageBreak/>
         <w:t>Traditional PGS</w:t>
       </w:r>
-      <w:bookmarkEnd w:id="14"/>
+      <w:bookmarkEnd w:id="13"/>
     </w:p>
     <w:p>
       <w:pPr>
@@ -3278,35 +3234,22 @@
       <w:pPr>
         <w:pStyle w:val="Caption"/>
       </w:pPr>
-      <w:bookmarkStart w:id="15" w:name="_Toc471597906"/>
+      <w:bookmarkStart w:id="14" w:name="_Toc471597906"/>
       <w:r>
         <w:t xml:space="preserve">Figure </w:t>
       </w:r>
-      <w:r>
-        <w:fldChar w:fldCharType="begin"/>
-      </w:r>
-      <w:r>
-        <w:instrText xml:space="preserve"> SEQ Figure \* ARABIC </w:instrText>
-      </w:r>
-      <w:r>
-        <w:fldChar w:fldCharType="separate"/>
-      </w:r>
-      <w:r>
-        <w:rPr>
-          <w:noProof/>
-        </w:rPr>
-        <w:t>2</w:t>
-      </w:r>
-      <w:r>
-        <w:rPr>
-          <w:noProof/>
-        </w:rPr>
-        <w:fldChar w:fldCharType="end"/>
-      </w:r>
+      <w:fldSimple w:instr=" SEQ Figure \* ARABIC ">
+        <w:r>
+          <w:rPr>
+            <w:noProof/>
+          </w:rPr>
+          <w:t>2</w:t>
+        </w:r>
+      </w:fldSimple>
       <w:r>
         <w:t>: Parking area with PGS</w:t>
       </w:r>
-      <w:bookmarkEnd w:id="15"/>
+      <w:bookmarkEnd w:id="14"/>
     </w:p>
     <w:p>
       <w:pPr>
@@ -3358,64 +3301,51 @@
       <w:pPr>
         <w:pStyle w:val="Caption"/>
       </w:pPr>
-      <w:bookmarkStart w:id="16" w:name="_Toc471597907"/>
+      <w:bookmarkStart w:id="15" w:name="_Toc471597907"/>
       <w:r>
         <w:t xml:space="preserve">Figure </w:t>
       </w:r>
-      <w:r>
-        <w:fldChar w:fldCharType="begin"/>
-      </w:r>
-      <w:r>
-        <w:instrText xml:space="preserve"> SEQ Figure \* ARABIC </w:instrText>
-      </w:r>
-      <w:r>
-        <w:fldChar w:fldCharType="separate"/>
-      </w:r>
-      <w:r>
-        <w:rPr>
-          <w:noProof/>
-        </w:rPr>
-        <w:t>3</w:t>
-      </w:r>
-      <w:r>
-        <w:rPr>
-          <w:noProof/>
-        </w:rPr>
-        <w:fldChar w:fldCharType="end"/>
-      </w:r>
+      <w:fldSimple w:instr=" SEQ Figure \* ARABIC ">
+        <w:r>
+          <w:rPr>
+            <w:noProof/>
+          </w:rPr>
+          <w:t>3</w:t>
+        </w:r>
+      </w:fldSimple>
       <w:r>
         <w:t>: Zone Control Unit</w:t>
       </w:r>
+      <w:bookmarkEnd w:id="15"/>
+    </w:p>
+    <w:p>
+      <w:r>
+        <w:t>As opposed to the traditional parking areas, the parking areas with PGS keep parking lots under systematic realtime monitoring so as drivers can see what parking spaces are available immediately and with minimal effort. By implementing this, operators also have the chance of increasing their revenues because of the increasing number of satisfied drivers.</w:t>
+      </w:r>
+    </w:p>
+    <w:p>
+      <w:r>
+        <w:t xml:space="preserve">The current version of PGS that implemented in a large number parking areas in Vietnam made use of RS485. Each parking lot is fitted with an ultrasonic detector and Indicator light, hence information displays at main entrance and at internal junction points are </w:t>
+      </w:r>
+      <w:r>
+        <w:t>driven with realtime occupancy detected by ultrasonic detectors. All status sent to a Zone Control Unit</w:t>
+      </w:r>
+      <w:r>
+        <w:t xml:space="preserve"> </w:t>
+      </w:r>
+      <w:r>
+        <w:t>on RS485, which in turn be sent to the Central Control Unit.</w:t>
+      </w:r>
+    </w:p>
+    <w:p>
+      <w:pPr>
+        <w:pStyle w:val="Heading2"/>
+      </w:pPr>
+      <w:bookmarkStart w:id="16" w:name="_Toc471597973"/>
+      <w:r>
+        <w:t>Problem Definition</w:t>
+      </w:r>
       <w:bookmarkEnd w:id="16"/>
-    </w:p>
-    <w:p>
-      <w:r>
-        <w:t>As opposed to the traditional parking areas, the parking areas with PGS keep parking lots under systematic realtime monitoring so as drivers can see what parking spaces are available immediately and with minimal effort. By implementing this, operators also have the chance of increasing their revenues because of the increasing number of satisfied drivers.</w:t>
-      </w:r>
-    </w:p>
-    <w:p>
-      <w:r>
-        <w:t xml:space="preserve">The current version of PGS that implemented in a large number parking areas in Vietnam made use of RS485. Each parking lot is fitted with an ultrasonic detector and Indicator light, hence information displays at main entrance and at internal junction points are </w:t>
-      </w:r>
-      <w:r>
-        <w:t>driven with realtime occupancy detected by ultrasonic detectors. All status sent to a Zone Control Unit</w:t>
-      </w:r>
-      <w:r>
-        <w:t xml:space="preserve"> </w:t>
-      </w:r>
-      <w:r>
-        <w:t>on RS485, which in turn be sent to the Central Control Unit.</w:t>
-      </w:r>
-    </w:p>
-    <w:p>
-      <w:pPr>
-        <w:pStyle w:val="Heading2"/>
-      </w:pPr>
-      <w:bookmarkStart w:id="17" w:name="_Toc471597973"/>
-      <w:r>
-        <w:t>Problem Definition</w:t>
-      </w:r>
-      <w:bookmarkEnd w:id="17"/>
     </w:p>
     <w:p>
       <w:r>
@@ -3486,49 +3416,118 @@
       <w:pPr>
         <w:pStyle w:val="Heading2"/>
       </w:pPr>
-      <w:bookmarkStart w:id="18" w:name="_Toc471597974"/>
+      <w:bookmarkStart w:id="17" w:name="_Toc471597974"/>
       <w:r>
         <w:t>Proposed Solution</w:t>
       </w:r>
+      <w:bookmarkEnd w:id="17"/>
+    </w:p>
+    <w:p>
+      <w:r>
+        <w:t xml:space="preserve">The current version of PGS contains many flaws and proved to be unacceptable for a greater business. Therefore, our proposed solution is to build a </w:t>
+      </w:r>
+      <w:r>
+        <w:t xml:space="preserve">parking guidance system with RF modules. The RF modules provide wireless communication directly between Central Control Unit and Detectors, Indicator LED, Information LED Displays so there is no need for the Zone Control Units. Futhermore, we </w:t>
+      </w:r>
+      <w:r>
+        <w:t>try to provide a very simple wireless mesh network to improve the range of the system.</w:t>
+      </w:r>
+    </w:p>
+    <w:p>
+      <w:pPr>
+        <w:pStyle w:val="Heading3"/>
+      </w:pPr>
+      <w:bookmarkStart w:id="18" w:name="_Toc471597975"/>
+      <w:r>
+        <w:t>Feature functions</w:t>
+      </w:r>
       <w:bookmarkEnd w:id="18"/>
     </w:p>
     <w:p>
-      <w:r>
-        <w:t xml:space="preserve">The current version of PGS contains many flaws and proved to be unacceptable for a greater business. Therefore, our proposed solution is to build a </w:t>
-      </w:r>
-      <w:r>
-        <w:t xml:space="preserve">parking guidance system with RF modules. The RF modules provide wireless communication directly between Central Control Unit and Detectors, Indicator LED, Information LED Displays so there is no need for the Zone Control Units. Futhermore, we </w:t>
-      </w:r>
-      <w:r>
-        <w:t>try to provide a very simple wireless mesh network to improve the range of the system.</w:t>
+      <w:pPr>
+        <w:pStyle w:val="Heading4"/>
+      </w:pPr>
+      <w:bookmarkStart w:id="19" w:name="_Toc471597976"/>
+      <w:r>
+        <w:t>Parking Guidance System</w:t>
+      </w:r>
+      <w:bookmarkEnd w:id="19"/>
+    </w:p>
+    <w:p>
+      <w:pPr>
+        <w:pStyle w:val="Bullet"/>
+      </w:pPr>
+      <w:r>
+        <w:t>Detectors sends out ultrasonic signals from the bottom upward and transmits the signals to the guidance units through RF.</w:t>
+      </w:r>
+    </w:p>
+    <w:p>
+      <w:pPr>
+        <w:pStyle w:val="Bullet"/>
+      </w:pPr>
+      <w:r>
+        <w:t xml:space="preserve">The Indicator LED, Information LED Displays also </w:t>
+      </w:r>
+      <w:r>
+        <w:t>use RF communication so they are easier to install.</w:t>
+      </w:r>
+    </w:p>
+    <w:p>
+      <w:pPr>
+        <w:pStyle w:val="Bullet"/>
+      </w:pPr>
+      <w:r>
+        <w:t xml:space="preserve">The Central Control Unit connect </w:t>
+      </w:r>
+      <w:r>
+        <w:t>with data stream network to provide realtime informations to the app.</w:t>
+      </w:r>
+    </w:p>
+    <w:p>
+      <w:pPr>
+        <w:pStyle w:val="Heading4"/>
+      </w:pPr>
+      <w:bookmarkStart w:id="20" w:name="_Toc471597977"/>
+      <w:r>
+        <w:t>Mobile app</w:t>
+      </w:r>
+      <w:bookmarkEnd w:id="20"/>
+    </w:p>
+    <w:p>
+      <w:pPr>
+        <w:pStyle w:val="Bullet"/>
+      </w:pPr>
+      <w:r>
+        <w:t>M</w:t>
+      </w:r>
+      <w:r>
+        <w:t>anagement portal for operators to setup and manage theirs parking area.</w:t>
+      </w:r>
+    </w:p>
+    <w:p>
+      <w:pPr>
+        <w:pStyle w:val="Bullet"/>
+      </w:pPr>
+      <w:r>
+        <w:t>Customer portal where drivers can view on maps the realtime informations of nearby parking areas or search for one.</w:t>
       </w:r>
     </w:p>
     <w:p>
       <w:pPr>
         <w:pStyle w:val="Heading3"/>
       </w:pPr>
-      <w:bookmarkStart w:id="19" w:name="_Toc471597975"/>
-      <w:r>
-        <w:t>Feature functions</w:t>
-      </w:r>
-      <w:bookmarkEnd w:id="19"/>
-    </w:p>
-    <w:p>
-      <w:pPr>
-        <w:pStyle w:val="Heading4"/>
-      </w:pPr>
-      <w:bookmarkStart w:id="20" w:name="_Toc471597976"/>
-      <w:r>
-        <w:t>Parking Guidance System</w:t>
-      </w:r>
-      <w:bookmarkEnd w:id="20"/>
+      <w:bookmarkStart w:id="21" w:name="_Toc471597978"/>
+      <w:r>
+        <w:t>Advantages</w:t>
+      </w:r>
+      <w:bookmarkEnd w:id="21"/>
     </w:p>
     <w:p>
       <w:pPr>
         <w:pStyle w:val="Bullet"/>
       </w:pPr>
       <w:r>
-        <w:t>Detectors sends out ultrasonic signals from the bottom upward and transmits the signals to the guidance units through RF.</w:t>
+        <w:t>Fast orientation of drivers when seeking vacant parking lots</w:t>
       </w:r>
     </w:p>
     <w:p>
@@ -3536,10 +3535,7 @@
         <w:pStyle w:val="Bullet"/>
       </w:pPr>
       <w:r>
-        <w:t xml:space="preserve">The Indicator LED, Information LED Displays also </w:t>
-      </w:r>
-      <w:r>
-        <w:t>use RF communication so they are easier to install.</w:t>
+        <w:t>Minimizing the time needed for finding a vacant parking lot</w:t>
       </w:r>
     </w:p>
     <w:p>
@@ -3547,31 +3543,23 @@
         <w:pStyle w:val="Bullet"/>
       </w:pPr>
       <w:r>
-        <w:t xml:space="preserve">The Central Control Unit connect </w:t>
-      </w:r>
-      <w:r>
-        <w:t>with data stream network to provide realtime informations to the app.</w:t>
-      </w:r>
-    </w:p>
-    <w:p>
-      <w:pPr>
-        <w:pStyle w:val="Heading4"/>
-      </w:pPr>
-      <w:bookmarkStart w:id="21" w:name="_Toc471597977"/>
-      <w:r>
-        <w:t>Mobile app</w:t>
-      </w:r>
-      <w:bookmarkEnd w:id="21"/>
+        <w:t>Improvement of safety, the increase of the traffic effectiveness and efficiency</w:t>
+      </w:r>
     </w:p>
     <w:p>
       <w:pPr>
         <w:pStyle w:val="Bullet"/>
       </w:pPr>
       <w:r>
-        <w:t>M</w:t>
-      </w:r>
-      <w:r>
-        <w:t>anagement portal for operators to setup and manage theirs parking area.</w:t>
+        <w:t>Decreases of exhaust fumes as well as the negative impact of traffic on the enviro</w:t>
+      </w:r>
+      <w:r>
+        <w:t>n</w:t>
+      </w:r>
+      <w:bookmarkStart w:id="22" w:name="_GoBack"/>
+      <w:bookmarkEnd w:id="22"/>
+      <w:r>
+        <w:t>ment</w:t>
       </w:r>
     </w:p>
     <w:p>
@@ -3579,25 +3567,33 @@
         <w:pStyle w:val="Bullet"/>
       </w:pPr>
       <w:r>
-        <w:t>Customer portal where drivers can view on maps the realtime informations of nearby parking areas or search for one.</w:t>
+        <w:t>Maximum use of the entire car park capacity</w:t>
+      </w:r>
+    </w:p>
+    <w:p>
+      <w:pPr>
+        <w:pStyle w:val="Bullet"/>
+      </w:pPr>
+      <w:r>
+        <w:t>Easy to assemble</w:t>
       </w:r>
     </w:p>
     <w:p>
       <w:pPr>
         <w:pStyle w:val="Heading3"/>
       </w:pPr>
-      <w:bookmarkStart w:id="22" w:name="_Toc471597978"/>
-      <w:r>
-        <w:t>Advantages</w:t>
-      </w:r>
-      <w:bookmarkEnd w:id="22"/>
+      <w:bookmarkStart w:id="23" w:name="_Toc471597979"/>
+      <w:r>
+        <w:t>Disadvantages</w:t>
+      </w:r>
+      <w:bookmarkEnd w:id="23"/>
     </w:p>
     <w:p>
       <w:pPr>
         <w:pStyle w:val="Bullet"/>
       </w:pPr>
       <w:r>
-        <w:t>Fast orientation of drivers when seeking vacant parking lots</w:t>
+        <w:t>System does not provide car find feature</w:t>
       </w:r>
     </w:p>
     <w:p>
@@ -3605,68 +3601,16 @@
         <w:pStyle w:val="Bullet"/>
       </w:pPr>
       <w:r>
-        <w:t>Minimizing the time needed for finding a vacant parking lot</w:t>
-      </w:r>
-    </w:p>
-    <w:p>
-      <w:pPr>
-        <w:pStyle w:val="Bullet"/>
-      </w:pPr>
-      <w:r>
-        <w:t>Improvement of safety, the increase of the traffic effectiveness and efficiency</w:t>
-      </w:r>
-    </w:p>
-    <w:p>
-      <w:pPr>
-        <w:pStyle w:val="Bullet"/>
-      </w:pPr>
-      <w:r>
-        <w:t>Decreases of exhaust fumes as well as the negative impact of traffic on the enviroment</w:t>
-      </w:r>
-    </w:p>
-    <w:p>
-      <w:pPr>
-        <w:pStyle w:val="Bullet"/>
-      </w:pPr>
-      <w:r>
-        <w:t>Maximum use of the entire car park capacity</w:t>
-      </w:r>
-    </w:p>
-    <w:p>
-      <w:pPr>
-        <w:pStyle w:val="Bullet"/>
-      </w:pPr>
-      <w:r>
-        <w:t>Easy to assemble</w:t>
-      </w:r>
-    </w:p>
-    <w:p>
-      <w:pPr>
-        <w:pStyle w:val="Heading3"/>
-      </w:pPr>
-      <w:bookmarkStart w:id="23" w:name="_Toc471597979"/>
-      <w:r>
-        <w:t>Disadvantages</w:t>
-      </w:r>
-      <w:bookmarkEnd w:id="23"/>
-    </w:p>
-    <w:p>
-      <w:pPr>
-        <w:pStyle w:val="Bullet"/>
-      </w:pPr>
-      <w:r>
-        <w:t>System does not provide car find feature</w:t>
-      </w:r>
-    </w:p>
-    <w:p>
-      <w:pPr>
-        <w:pStyle w:val="Bullet"/>
-      </w:pPr>
-      <w:r>
         <w:t xml:space="preserve">The detector can only detect at the location above </w:t>
       </w:r>
       <w:r>
-        <w:t>it so it can’t detect if there is anything around the corner of pakring lot</w:t>
+        <w:t>it so it can’t detect if there is an</w:t>
+      </w:r>
+      <w:r>
+        <w:t>ything around the corner of park</w:t>
+      </w:r>
+      <w:r>
+        <w:t>ing lot</w:t>
       </w:r>
     </w:p>
     <w:p>
@@ -4622,27 +4566,14 @@
         <w:lastRenderedPageBreak/>
         <w:t xml:space="preserve">Table </w:t>
       </w:r>
-      <w:r>
-        <w:fldChar w:fldCharType="begin"/>
-      </w:r>
-      <w:r>
-        <w:instrText xml:space="preserve"> SEQ Table \* ARABIC </w:instrText>
-      </w:r>
-      <w:r>
-        <w:fldChar w:fldCharType="separate"/>
-      </w:r>
-      <w:r>
-        <w:rPr>
-          <w:noProof/>
-        </w:rPr>
-        <w:t>2</w:t>
-      </w:r>
-      <w:r>
-        <w:rPr>
-          <w:noProof/>
-        </w:rPr>
-        <w:fldChar w:fldCharType="end"/>
-      </w:r>
+      <w:fldSimple w:instr=" SEQ Table \* ARABIC ">
+        <w:r>
+          <w:rPr>
+            <w:noProof/>
+          </w:rPr>
+          <w:t>2</w:t>
+        </w:r>
+      </w:fldSimple>
       <w:r>
         <w:t xml:space="preserve">: </w:t>
       </w:r>
@@ -4808,7 +4739,7 @@
         <w:noProof/>
         <w:color w:val="FFFFFF" w:themeColor="background1"/>
       </w:rPr>
-      <w:t>10</w:t>
+      <w:t>8</w:t>
     </w:r>
     <w:r>
       <w:rPr>
@@ -7413,7 +7344,7 @@
 </file>
 
 <file path=customXml/itemProps1.xml><?xml version="1.0" encoding="utf-8"?>
-<ds:datastoreItem xmlns:ds="http://schemas.openxmlformats.org/officeDocument/2006/customXml" ds:itemID="{500243A3-971F-47ED-9D1D-586F2138F74E}">
+<ds:datastoreItem xmlns:ds="http://schemas.openxmlformats.org/officeDocument/2006/customXml" ds:itemID="{BC34CAB2-DCF8-4D81-812C-3DD31B50C1C5}">
   <ds:schemaRefs>
     <ds:schemaRef ds:uri="http://schemas.openxmlformats.org/officeDocument/2006/bibliography"/>
   </ds:schemaRefs>

</xml_diff>

<commit_message>
Change report 1 based on meeting 01/11/2017
</commit_message>
<xml_diff>
--- a/Common/Reports/Report 1.docx
+++ b/Common/Reports/Report 1.docx
@@ -756,7 +756,6 @@
           <w:i/>
         </w:rPr>
       </w:pPr>
-      <w:bookmarkStart w:id="0" w:name="_Toc471597962"/>
       <w:r>
         <w:rPr>
           <w:i/>
@@ -788,6 +787,7 @@
       <w:pPr>
         <w:pStyle w:val="Heading1"/>
       </w:pPr>
+      <w:bookmarkStart w:id="0" w:name="_Toc471999230"/>
       <w:r>
         <w:lastRenderedPageBreak/>
         <w:t>Table of Contents</w:t>
@@ -813,7 +813,7 @@
       <w:r>
         <w:fldChar w:fldCharType="separate"/>
       </w:r>
-      <w:hyperlink w:anchor="_Toc471597962" w:history="1">
+      <w:hyperlink w:anchor="_Toc471999230" w:history="1">
         <w:r>
           <w:rPr>
             <w:rStyle w:val="Hyperlink"/>
@@ -840,7 +840,7 @@
             <w:noProof/>
             <w:webHidden/>
           </w:rPr>
-          <w:instrText xml:space="preserve"> PAGEREF _Toc471597962 \h </w:instrText>
+          <w:instrText xml:space="preserve"> PAGEREF _Toc471999230 \h </w:instrText>
         </w:r>
         <w:r>
           <w:rPr>
@@ -860,7 +860,7 @@
             <w:noProof/>
             <w:webHidden/>
           </w:rPr>
-          <w:t>2</w:t>
+          <w:t>1</w:t>
         </w:r>
         <w:r>
           <w:rPr>
@@ -881,7 +881,7 @@
           <w:szCs w:val="22"/>
         </w:rPr>
       </w:pPr>
-      <w:hyperlink w:anchor="_Toc471597963" w:history="1">
+      <w:hyperlink w:anchor="_Toc471999231" w:history="1">
         <w:r>
           <w:rPr>
             <w:rStyle w:val="Hyperlink"/>
@@ -908,7 +908,7 @@
             <w:noProof/>
             <w:webHidden/>
           </w:rPr>
-          <w:instrText xml:space="preserve"> PAGEREF _Toc471597963 \h </w:instrText>
+          <w:instrText xml:space="preserve"> PAGEREF _Toc471999231 \h </w:instrText>
         </w:r>
         <w:r>
           <w:rPr>
@@ -928,7 +928,7 @@
             <w:noProof/>
             <w:webHidden/>
           </w:rPr>
-          <w:t>3</w:t>
+          <w:t>2</w:t>
         </w:r>
         <w:r>
           <w:rPr>
@@ -949,7 +949,7 @@
           <w:szCs w:val="22"/>
         </w:rPr>
       </w:pPr>
-      <w:hyperlink w:anchor="_Toc471597964" w:history="1">
+      <w:hyperlink w:anchor="_Toc471999232" w:history="1">
         <w:r>
           <w:rPr>
             <w:rStyle w:val="Hyperlink"/>
@@ -976,7 +976,7 @@
             <w:noProof/>
             <w:webHidden/>
           </w:rPr>
-          <w:instrText xml:space="preserve"> PAGEREF _Toc471597964 \h </w:instrText>
+          <w:instrText xml:space="preserve"> PAGEREF _Toc471999232 \h </w:instrText>
         </w:r>
         <w:r>
           <w:rPr>
@@ -996,7 +996,7 @@
             <w:noProof/>
             <w:webHidden/>
           </w:rPr>
-          <w:t>3</w:t>
+          <w:t>2</w:t>
         </w:r>
         <w:r>
           <w:rPr>
@@ -1017,7 +1017,7 @@
           <w:szCs w:val="22"/>
         </w:rPr>
       </w:pPr>
-      <w:hyperlink w:anchor="_Toc471597965" w:history="1">
+      <w:hyperlink w:anchor="_Toc471999233" w:history="1">
         <w:r>
           <w:rPr>
             <w:rStyle w:val="Hyperlink"/>
@@ -1044,7 +1044,7 @@
             <w:noProof/>
             <w:webHidden/>
           </w:rPr>
-          <w:instrText xml:space="preserve"> PAGEREF _Toc471597965 \h </w:instrText>
+          <w:instrText xml:space="preserve"> PAGEREF _Toc471999233 \h </w:instrText>
         </w:r>
         <w:r>
           <w:rPr>
@@ -1064,7 +1064,7 @@
             <w:noProof/>
             <w:webHidden/>
           </w:rPr>
-          <w:t>3</w:t>
+          <w:t>2</w:t>
         </w:r>
         <w:r>
           <w:rPr>
@@ -1085,7 +1085,7 @@
           <w:szCs w:val="22"/>
         </w:rPr>
       </w:pPr>
-      <w:hyperlink w:anchor="_Toc471597966" w:history="1">
+      <w:hyperlink w:anchor="_Toc471999234" w:history="1">
         <w:r>
           <w:rPr>
             <w:rStyle w:val="Hyperlink"/>
@@ -1112,7 +1112,7 @@
             <w:noProof/>
             <w:webHidden/>
           </w:rPr>
-          <w:instrText xml:space="preserve"> PAGEREF _Toc471597966 \h </w:instrText>
+          <w:instrText xml:space="preserve"> PAGEREF _Toc471999234 \h </w:instrText>
         </w:r>
         <w:r>
           <w:rPr>
@@ -1132,7 +1132,7 @@
             <w:noProof/>
             <w:webHidden/>
           </w:rPr>
-          <w:t>4</w:t>
+          <w:t>3</w:t>
         </w:r>
         <w:r>
           <w:rPr>
@@ -1156,7 +1156,7 @@
           <w:szCs w:val="22"/>
         </w:rPr>
       </w:pPr>
-      <w:hyperlink w:anchor="_Toc471597967" w:history="1">
+      <w:hyperlink w:anchor="_Toc471999235" w:history="1">
         <w:r>
           <w:rPr>
             <w:rStyle w:val="Hyperlink"/>
@@ -1183,7 +1183,7 @@
             <w:noProof/>
             <w:webHidden/>
           </w:rPr>
-          <w:instrText xml:space="preserve"> PAGEREF _Toc471597967 \h </w:instrText>
+          <w:instrText xml:space="preserve"> PAGEREF _Toc471999235 \h </w:instrText>
         </w:r>
         <w:r>
           <w:rPr>
@@ -1203,7 +1203,7 @@
             <w:noProof/>
             <w:webHidden/>
           </w:rPr>
-          <w:t>4</w:t>
+          <w:t>3</w:t>
         </w:r>
         <w:r>
           <w:rPr>
@@ -1227,7 +1227,7 @@
           <w:szCs w:val="22"/>
         </w:rPr>
       </w:pPr>
-      <w:hyperlink w:anchor="_Toc471597968" w:history="1">
+      <w:hyperlink w:anchor="_Toc471999236" w:history="1">
         <w:r>
           <w:rPr>
             <w:rStyle w:val="Hyperlink"/>
@@ -1254,7 +1254,7 @@
             <w:noProof/>
             <w:webHidden/>
           </w:rPr>
-          <w:instrText xml:space="preserve"> PAGEREF _Toc471597968 \h </w:instrText>
+          <w:instrText xml:space="preserve"> PAGEREF _Toc471999236 \h </w:instrText>
         </w:r>
         <w:r>
           <w:rPr>
@@ -1274,7 +1274,7 @@
             <w:noProof/>
             <w:webHidden/>
           </w:rPr>
-          <w:t>4</w:t>
+          <w:t>3</w:t>
         </w:r>
         <w:r>
           <w:rPr>
@@ -1298,7 +1298,7 @@
           <w:szCs w:val="22"/>
         </w:rPr>
       </w:pPr>
-      <w:hyperlink w:anchor="_Toc471597969" w:history="1">
+      <w:hyperlink w:anchor="_Toc471999237" w:history="1">
         <w:r>
           <w:rPr>
             <w:rStyle w:val="Hyperlink"/>
@@ -1325,7 +1325,7 @@
             <w:noProof/>
             <w:webHidden/>
           </w:rPr>
-          <w:instrText xml:space="preserve"> PAGEREF _Toc471597969 \h </w:instrText>
+          <w:instrText xml:space="preserve"> PAGEREF _Toc471999237 \h </w:instrText>
         </w:r>
         <w:r>
           <w:rPr>
@@ -1345,7 +1345,7 @@
             <w:noProof/>
             <w:webHidden/>
           </w:rPr>
-          <w:t>4</w:t>
+          <w:t>3</w:t>
         </w:r>
         <w:r>
           <w:rPr>
@@ -1369,7 +1369,7 @@
           <w:szCs w:val="22"/>
         </w:rPr>
       </w:pPr>
-      <w:hyperlink w:anchor="_Toc471597970" w:history="1">
+      <w:hyperlink w:anchor="_Toc471999238" w:history="1">
         <w:r>
           <w:rPr>
             <w:rStyle w:val="Hyperlink"/>
@@ -1396,7 +1396,7 @@
             <w:noProof/>
             <w:webHidden/>
           </w:rPr>
-          <w:instrText xml:space="preserve"> PAGEREF _Toc471597970 \h </w:instrText>
+          <w:instrText xml:space="preserve"> PAGEREF _Toc471999238 \h </w:instrText>
         </w:r>
         <w:r>
           <w:rPr>
@@ -1416,7 +1416,7 @@
             <w:noProof/>
             <w:webHidden/>
           </w:rPr>
-          <w:t>5</w:t>
+          <w:t>4</w:t>
         </w:r>
         <w:r>
           <w:rPr>
@@ -1440,7 +1440,7 @@
           <w:szCs w:val="22"/>
         </w:rPr>
       </w:pPr>
-      <w:hyperlink w:anchor="_Toc471597971" w:history="1">
+      <w:hyperlink w:anchor="_Toc471999239" w:history="1">
         <w:r>
           <w:rPr>
             <w:rStyle w:val="Hyperlink"/>
@@ -1467,7 +1467,7 @@
             <w:noProof/>
             <w:webHidden/>
           </w:rPr>
-          <w:instrText xml:space="preserve"> PAGEREF _Toc471597971 \h </w:instrText>
+          <w:instrText xml:space="preserve"> PAGEREF _Toc471999239 \h </w:instrText>
         </w:r>
         <w:r>
           <w:rPr>
@@ -1487,7 +1487,7 @@
             <w:noProof/>
             <w:webHidden/>
           </w:rPr>
-          <w:t>6</w:t>
+          <w:t>5</w:t>
         </w:r>
         <w:r>
           <w:rPr>
@@ -1511,7 +1511,7 @@
           <w:szCs w:val="22"/>
         </w:rPr>
       </w:pPr>
-      <w:hyperlink w:anchor="_Toc471597972" w:history="1">
+      <w:hyperlink w:anchor="_Toc471999240" w:history="1">
         <w:r>
           <w:rPr>
             <w:rStyle w:val="Hyperlink"/>
@@ -1538,7 +1538,7 @@
             <w:noProof/>
             <w:webHidden/>
           </w:rPr>
-          <w:instrText xml:space="preserve"> PAGEREF _Toc471597972 \h </w:instrText>
+          <w:instrText xml:space="preserve"> PAGEREF _Toc471999240 \h </w:instrText>
         </w:r>
         <w:r>
           <w:rPr>
@@ -1558,7 +1558,7 @@
             <w:noProof/>
             <w:webHidden/>
           </w:rPr>
-          <w:t>7</w:t>
+          <w:t>6</w:t>
         </w:r>
         <w:r>
           <w:rPr>
@@ -1582,7 +1582,7 @@
           <w:szCs w:val="22"/>
         </w:rPr>
       </w:pPr>
-      <w:hyperlink w:anchor="_Toc471597973" w:history="1">
+      <w:hyperlink w:anchor="_Toc471999241" w:history="1">
         <w:r>
           <w:rPr>
             <w:rStyle w:val="Hyperlink"/>
@@ -1609,7 +1609,7 @@
             <w:noProof/>
             <w:webHidden/>
           </w:rPr>
-          <w:instrText xml:space="preserve"> PAGEREF _Toc471597973 \h </w:instrText>
+          <w:instrText xml:space="preserve"> PAGEREF _Toc471999241 \h </w:instrText>
         </w:r>
         <w:r>
           <w:rPr>
@@ -1629,7 +1629,7 @@
             <w:noProof/>
             <w:webHidden/>
           </w:rPr>
-          <w:t>8</w:t>
+          <w:t>7</w:t>
         </w:r>
         <w:r>
           <w:rPr>
@@ -1653,7 +1653,7 @@
           <w:szCs w:val="22"/>
         </w:rPr>
       </w:pPr>
-      <w:hyperlink w:anchor="_Toc471597974" w:history="1">
+      <w:hyperlink w:anchor="_Toc471999242" w:history="1">
         <w:r>
           <w:rPr>
             <w:rStyle w:val="Hyperlink"/>
@@ -1680,7 +1680,7 @@
             <w:noProof/>
             <w:webHidden/>
           </w:rPr>
-          <w:instrText xml:space="preserve"> PAGEREF _Toc471597974 \h </w:instrText>
+          <w:instrText xml:space="preserve"> PAGEREF _Toc471999242 \h </w:instrText>
         </w:r>
         <w:r>
           <w:rPr>
@@ -1700,7 +1700,7 @@
             <w:noProof/>
             <w:webHidden/>
           </w:rPr>
-          <w:t>9</w:t>
+          <w:t>8</w:t>
         </w:r>
         <w:r>
           <w:rPr>
@@ -1724,7 +1724,7 @@
           <w:szCs w:val="22"/>
         </w:rPr>
       </w:pPr>
-      <w:hyperlink w:anchor="_Toc471597975" w:history="1">
+      <w:hyperlink w:anchor="_Toc471999243" w:history="1">
         <w:r>
           <w:rPr>
             <w:rStyle w:val="Hyperlink"/>
@@ -1751,7 +1751,7 @@
             <w:noProof/>
             <w:webHidden/>
           </w:rPr>
-          <w:instrText xml:space="preserve"> PAGEREF _Toc471597975 \h </w:instrText>
+          <w:instrText xml:space="preserve"> PAGEREF _Toc471999243 \h </w:instrText>
         </w:r>
         <w:r>
           <w:rPr>
@@ -1771,7 +1771,7 @@
             <w:noProof/>
             <w:webHidden/>
           </w:rPr>
-          <w:t>9</w:t>
+          <w:t>8</w:t>
         </w:r>
         <w:r>
           <w:rPr>
@@ -1795,7 +1795,7 @@
           <w:szCs w:val="22"/>
         </w:rPr>
       </w:pPr>
-      <w:hyperlink w:anchor="_Toc471597976" w:history="1">
+      <w:hyperlink w:anchor="_Toc471999244" w:history="1">
         <w:r>
           <w:rPr>
             <w:rStyle w:val="Hyperlink"/>
@@ -1822,7 +1822,7 @@
             <w:noProof/>
             <w:webHidden/>
           </w:rPr>
-          <w:instrText xml:space="preserve"> PAGEREF _Toc471597976 \h </w:instrText>
+          <w:instrText xml:space="preserve"> PAGEREF _Toc471999244 \h </w:instrText>
         </w:r>
         <w:r>
           <w:rPr>
@@ -1842,7 +1842,7 @@
             <w:noProof/>
             <w:webHidden/>
           </w:rPr>
-          <w:t>9</w:t>
+          <w:t>8</w:t>
         </w:r>
         <w:r>
           <w:rPr>
@@ -1866,7 +1866,7 @@
           <w:szCs w:val="22"/>
         </w:rPr>
       </w:pPr>
-      <w:hyperlink w:anchor="_Toc471597977" w:history="1">
+      <w:hyperlink w:anchor="_Toc471999245" w:history="1">
         <w:r>
           <w:rPr>
             <w:rStyle w:val="Hyperlink"/>
@@ -1893,7 +1893,7 @@
             <w:noProof/>
             <w:webHidden/>
           </w:rPr>
-          <w:instrText xml:space="preserve"> PAGEREF _Toc471597977 \h </w:instrText>
+          <w:instrText xml:space="preserve"> PAGEREF _Toc471999245 \h </w:instrText>
         </w:r>
         <w:r>
           <w:rPr>
@@ -1913,7 +1913,7 @@
             <w:noProof/>
             <w:webHidden/>
           </w:rPr>
-          <w:t>9</w:t>
+          <w:t>8</w:t>
         </w:r>
         <w:r>
           <w:rPr>
@@ -1937,7 +1937,7 @@
           <w:szCs w:val="22"/>
         </w:rPr>
       </w:pPr>
-      <w:hyperlink w:anchor="_Toc471597978" w:history="1">
+      <w:hyperlink w:anchor="_Toc471999246" w:history="1">
         <w:r>
           <w:rPr>
             <w:rStyle w:val="Hyperlink"/>
@@ -1964,7 +1964,7 @@
             <w:noProof/>
             <w:webHidden/>
           </w:rPr>
-          <w:instrText xml:space="preserve"> PAGEREF _Toc471597978 \h </w:instrText>
+          <w:instrText xml:space="preserve"> PAGEREF _Toc471999246 \h </w:instrText>
         </w:r>
         <w:r>
           <w:rPr>
@@ -1984,7 +1984,7 @@
             <w:noProof/>
             <w:webHidden/>
           </w:rPr>
-          <w:t>9</w:t>
+          <w:t>8</w:t>
         </w:r>
         <w:r>
           <w:rPr>
@@ -2008,7 +2008,7 @@
           <w:szCs w:val="22"/>
         </w:rPr>
       </w:pPr>
-      <w:hyperlink w:anchor="_Toc471597979" w:history="1">
+      <w:hyperlink w:anchor="_Toc471999247" w:history="1">
         <w:r>
           <w:rPr>
             <w:rStyle w:val="Hyperlink"/>
@@ -2035,7 +2035,7 @@
             <w:noProof/>
             <w:webHidden/>
           </w:rPr>
-          <w:instrText xml:space="preserve"> PAGEREF _Toc471597979 \h </w:instrText>
+          <w:instrText xml:space="preserve"> PAGEREF _Toc471999247 \h </w:instrText>
         </w:r>
         <w:r>
           <w:rPr>
@@ -2055,7 +2055,7 @@
             <w:noProof/>
             <w:webHidden/>
           </w:rPr>
-          <w:t>9</w:t>
+          <w:t>8</w:t>
         </w:r>
         <w:r>
           <w:rPr>
@@ -2079,7 +2079,7 @@
           <w:szCs w:val="22"/>
         </w:rPr>
       </w:pPr>
-      <w:hyperlink w:anchor="_Toc471597980" w:history="1">
+      <w:hyperlink w:anchor="_Toc471999248" w:history="1">
         <w:r>
           <w:rPr>
             <w:rStyle w:val="Hyperlink"/>
@@ -2106,7 +2106,7 @@
             <w:noProof/>
             <w:webHidden/>
           </w:rPr>
-          <w:instrText xml:space="preserve"> PAGEREF _Toc471597980 \h </w:instrText>
+          <w:instrText xml:space="preserve"> PAGEREF _Toc471999248 \h </w:instrText>
         </w:r>
         <w:r>
           <w:rPr>
@@ -2126,7 +2126,7 @@
             <w:noProof/>
             <w:webHidden/>
           </w:rPr>
-          <w:t>10</w:t>
+          <w:t>9</w:t>
         </w:r>
         <w:r>
           <w:rPr>
@@ -2150,7 +2150,7 @@
           <w:szCs w:val="22"/>
         </w:rPr>
       </w:pPr>
-      <w:hyperlink w:anchor="_Toc471597981" w:history="1">
+      <w:hyperlink w:anchor="_Toc471999249" w:history="1">
         <w:r>
           <w:rPr>
             <w:rStyle w:val="Hyperlink"/>
@@ -2177,7 +2177,78 @@
             <w:noProof/>
             <w:webHidden/>
           </w:rPr>
-          <w:instrText xml:space="preserve"> PAGEREF _Toc471597981 \h </w:instrText>
+          <w:instrText xml:space="preserve"> PAGEREF _Toc471999249 \h </w:instrText>
+        </w:r>
+        <w:r>
+          <w:rPr>
+            <w:noProof/>
+            <w:webHidden/>
+          </w:rPr>
+        </w:r>
+        <w:r>
+          <w:rPr>
+            <w:noProof/>
+            <w:webHidden/>
+          </w:rPr>
+          <w:fldChar w:fldCharType="separate"/>
+        </w:r>
+        <w:r>
+          <w:rPr>
+            <w:noProof/>
+            <w:webHidden/>
+          </w:rPr>
+          <w:t>9</w:t>
+        </w:r>
+        <w:r>
+          <w:rPr>
+            <w:noProof/>
+            <w:webHidden/>
+          </w:rPr>
+          <w:fldChar w:fldCharType="end"/>
+        </w:r>
+      </w:hyperlink>
+    </w:p>
+    <w:p>
+      <w:pPr>
+        <w:pStyle w:val="TOC2"/>
+        <w:tabs>
+          <w:tab w:val="right" w:leader="dot" w:pos="9170"/>
+        </w:tabs>
+        <w:rPr>
+          <w:rFonts w:asciiTheme="minorHAnsi" w:eastAsiaTheme="minorEastAsia" w:hAnsiTheme="minorHAnsi" w:cstheme="minorBidi"/>
+          <w:noProof/>
+          <w:sz w:val="22"/>
+          <w:szCs w:val="22"/>
+        </w:rPr>
+      </w:pPr>
+      <w:hyperlink w:anchor="_Toc471999250" w:history="1">
+        <w:r>
+          <w:rPr>
+            <w:rStyle w:val="Hyperlink"/>
+            <w:noProof/>
+          </w:rPr>
+          <w:t>8. Conclusion</w:t>
+        </w:r>
+        <w:r>
+          <w:rPr>
+            <w:noProof/>
+            <w:webHidden/>
+          </w:rPr>
+          <w:tab/>
+        </w:r>
+        <w:r>
+          <w:rPr>
+            <w:noProof/>
+            <w:webHidden/>
+          </w:rPr>
+          <w:fldChar w:fldCharType="begin"/>
+        </w:r>
+        <w:r>
+          <w:rPr>
+            <w:noProof/>
+            <w:webHidden/>
+          </w:rPr>
+          <w:instrText xml:space="preserve"> PAGEREF _Toc471999250 \h </w:instrText>
         </w:r>
         <w:r>
           <w:rPr>
@@ -2220,17 +2291,19 @@
       <w:r>
         <w:br w:type="page"/>
       </w:r>
+      <w:bookmarkStart w:id="1" w:name="_GoBack"/>
+      <w:bookmarkEnd w:id="1"/>
     </w:p>
     <w:p>
       <w:pPr>
         <w:pStyle w:val="Heading1"/>
       </w:pPr>
-      <w:bookmarkStart w:id="1" w:name="_Toc471597963"/>
+      <w:bookmarkStart w:id="2" w:name="_Toc471999231"/>
       <w:r>
         <w:lastRenderedPageBreak/>
         <w:t>List of Tables</w:t>
       </w:r>
-      <w:bookmarkEnd w:id="1"/>
+      <w:bookmarkEnd w:id="2"/>
     </w:p>
     <w:p>
       <w:pPr>
@@ -2384,11 +2457,11 @@
       <w:r>
         <w:fldChar w:fldCharType="end"/>
       </w:r>
-      <w:bookmarkStart w:id="2" w:name="_Toc471597964"/>
+      <w:bookmarkStart w:id="3" w:name="_Toc471999232"/>
       <w:r>
         <w:t>List of Figures</w:t>
       </w:r>
-      <w:bookmarkEnd w:id="2"/>
+      <w:bookmarkEnd w:id="3"/>
     </w:p>
     <w:p>
       <w:pPr>
@@ -2690,11 +2763,11 @@
       <w:r>
         <w:fldChar w:fldCharType="end"/>
       </w:r>
-      <w:bookmarkStart w:id="3" w:name="_Toc471597965"/>
+      <w:bookmarkStart w:id="4" w:name="_Toc471999233"/>
       <w:r>
         <w:t>Definitions, Acronyms and Abbreviations</w:t>
       </w:r>
-      <w:bookmarkEnd w:id="3"/>
+      <w:bookmarkEnd w:id="4"/>
     </w:p>
     <w:tbl>
       <w:tblPr>
@@ -2817,6 +2890,31 @@
           </w:p>
         </w:tc>
       </w:tr>
+      <w:tr>
+        <w:tc>
+          <w:tcPr>
+            <w:tcW w:w="2245" w:type="dxa"/>
+          </w:tcPr>
+          <w:p>
+            <w:r>
+              <w:t>IoT</w:t>
+            </w:r>
+          </w:p>
+        </w:tc>
+        <w:tc>
+          <w:tcPr>
+            <w:tcW w:w="6925" w:type="dxa"/>
+          </w:tcPr>
+          <w:p>
+            <w:pPr>
+              <w:keepNext/>
+            </w:pPr>
+            <w:r>
+              <w:t>Internet of Things</w:t>
+            </w:r>
+          </w:p>
+        </w:tc>
+      </w:tr>
     </w:tbl>
     <w:p>
       <w:pPr>
@@ -2825,22 +2923,35 @@
           <w:b/>
         </w:rPr>
       </w:pPr>
-      <w:bookmarkStart w:id="4" w:name="_Toc471597882"/>
+      <w:bookmarkStart w:id="5" w:name="_Toc471597882"/>
       <w:r>
         <w:t xml:space="preserve">Table </w:t>
       </w:r>
-      <w:fldSimple w:instr=" SEQ Table \* ARABIC ">
-        <w:r>
-          <w:rPr>
-            <w:noProof/>
-          </w:rPr>
-          <w:t>1</w:t>
-        </w:r>
-      </w:fldSimple>
+      <w:r>
+        <w:fldChar w:fldCharType="begin"/>
+      </w:r>
+      <w:r>
+        <w:instrText xml:space="preserve"> SEQ Table \* ARABIC </w:instrText>
+      </w:r>
+      <w:r>
+        <w:fldChar w:fldCharType="separate"/>
+      </w:r>
+      <w:r>
+        <w:rPr>
+          <w:noProof/>
+        </w:rPr>
+        <w:t>1</w:t>
+      </w:r>
+      <w:r>
+        <w:rPr>
+          <w:noProof/>
+        </w:rPr>
+        <w:fldChar w:fldCharType="end"/>
+      </w:r>
       <w:r>
         <w:t>: Definitions, Acronyms and Abbreviations</w:t>
       </w:r>
-      <w:bookmarkEnd w:id="4"/>
+      <w:bookmarkEnd w:id="5"/>
     </w:p>
     <w:p>
       <w:pPr>
@@ -2860,22 +2971,22 @@
       <w:pPr>
         <w:pStyle w:val="Heading1"/>
       </w:pPr>
-      <w:bookmarkStart w:id="5" w:name="_Toc471597966"/>
+      <w:bookmarkStart w:id="6" w:name="_Toc471999234"/>
       <w:r>
         <w:lastRenderedPageBreak/>
         <w:t>A. Introduction</w:t>
       </w:r>
-      <w:bookmarkEnd w:id="5"/>
+      <w:bookmarkEnd w:id="6"/>
     </w:p>
     <w:p>
       <w:pPr>
         <w:pStyle w:val="Heading2"/>
       </w:pPr>
-      <w:bookmarkStart w:id="6" w:name="_Toc471597967"/>
+      <w:bookmarkStart w:id="7" w:name="_Toc471999235"/>
       <w:r>
         <w:t>Project Information</w:t>
       </w:r>
-      <w:bookmarkEnd w:id="6"/>
+      <w:bookmarkEnd w:id="7"/>
     </w:p>
     <w:p>
       <w:pPr>
@@ -2921,11 +3032,11 @@
       <w:pPr>
         <w:pStyle w:val="Heading2"/>
       </w:pPr>
-      <w:bookmarkStart w:id="7" w:name="_Toc471597968"/>
+      <w:bookmarkStart w:id="8" w:name="_Toc471999236"/>
       <w:r>
         <w:t>Introduction</w:t>
       </w:r>
-      <w:bookmarkEnd w:id="7"/>
+      <w:bookmarkEnd w:id="8"/>
     </w:p>
     <w:p>
       <w:r>
@@ -2953,11 +3064,11 @@
       <w:pPr>
         <w:pStyle w:val="Heading2"/>
       </w:pPr>
-      <w:bookmarkStart w:id="8" w:name="_Toc471597969"/>
+      <w:bookmarkStart w:id="9" w:name="_Toc471999237"/>
       <w:r>
         <w:t>Current Situation</w:t>
       </w:r>
-      <w:bookmarkEnd w:id="8"/>
+      <w:bookmarkEnd w:id="9"/>
     </w:p>
     <w:p>
       <w:r>
@@ -2977,7 +3088,7 @@
       <w:pPr>
         <w:pStyle w:val="Heading3"/>
       </w:pPr>
-      <w:bookmarkStart w:id="9" w:name="_Toc471597970"/>
+      <w:bookmarkStart w:id="10" w:name="_Toc471999238"/>
       <w:r>
         <w:lastRenderedPageBreak/>
         <w:t>Indoor</w:t>
@@ -2985,7 +3096,7 @@
       <w:r>
         <w:t xml:space="preserve"> parking area</w:t>
       </w:r>
-      <w:bookmarkEnd w:id="9"/>
+      <w:bookmarkEnd w:id="10"/>
     </w:p>
     <w:p>
       <w:pPr>
@@ -3036,25 +3147,38 @@
       <w:pPr>
         <w:pStyle w:val="Caption"/>
       </w:pPr>
-      <w:bookmarkStart w:id="10" w:name="_Toc471597904"/>
+      <w:bookmarkStart w:id="11" w:name="_Toc471597904"/>
       <w:r>
         <w:t xml:space="preserve">Figure </w:t>
       </w:r>
-      <w:fldSimple w:instr=" SEQ Figure \* ARABIC ">
-        <w:r>
-          <w:rPr>
-            <w:noProof/>
-          </w:rPr>
-          <w:t>1</w:t>
-        </w:r>
-      </w:fldSimple>
+      <w:r>
+        <w:fldChar w:fldCharType="begin"/>
+      </w:r>
+      <w:r>
+        <w:instrText xml:space="preserve"> SEQ Figure \* ARABIC </w:instrText>
+      </w:r>
+      <w:r>
+        <w:fldChar w:fldCharType="separate"/>
+      </w:r>
+      <w:r>
+        <w:rPr>
+          <w:noProof/>
+        </w:rPr>
+        <w:t>1</w:t>
+      </w:r>
+      <w:r>
+        <w:rPr>
+          <w:noProof/>
+        </w:rPr>
+        <w:fldChar w:fldCharType="end"/>
+      </w:r>
       <w:r>
         <w:t>: Indoor</w:t>
       </w:r>
       <w:r>
         <w:t xml:space="preserve"> parking area</w:t>
       </w:r>
-      <w:bookmarkEnd w:id="10"/>
+      <w:bookmarkEnd w:id="11"/>
     </w:p>
     <w:p>
       <w:r>
@@ -3083,12 +3207,12 @@
       <w:pPr>
         <w:pStyle w:val="Heading3"/>
       </w:pPr>
-      <w:bookmarkStart w:id="11" w:name="_Toc471597971"/>
+      <w:bookmarkStart w:id="12" w:name="_Toc471999239"/>
       <w:r>
         <w:lastRenderedPageBreak/>
         <w:t>Outdoor parking area</w:t>
       </w:r>
-      <w:bookmarkEnd w:id="11"/>
+      <w:bookmarkEnd w:id="12"/>
     </w:p>
     <w:p>
       <w:pPr>
@@ -3139,22 +3263,35 @@
       <w:pPr>
         <w:pStyle w:val="Caption"/>
       </w:pPr>
-      <w:bookmarkStart w:id="12" w:name="_Toc471597905"/>
+      <w:bookmarkStart w:id="13" w:name="_Toc471597905"/>
       <w:r>
         <w:t xml:space="preserve">Figure </w:t>
       </w:r>
-      <w:fldSimple w:instr=" SEQ Figure \* ARABIC ">
-        <w:r>
-          <w:rPr>
-            <w:noProof/>
-          </w:rPr>
-          <w:t>4</w:t>
-        </w:r>
-      </w:fldSimple>
+      <w:r>
+        <w:fldChar w:fldCharType="begin"/>
+      </w:r>
+      <w:r>
+        <w:instrText xml:space="preserve"> SEQ Figure \* ARABIC </w:instrText>
+      </w:r>
+      <w:r>
+        <w:fldChar w:fldCharType="separate"/>
+      </w:r>
+      <w:r>
+        <w:rPr>
+          <w:noProof/>
+        </w:rPr>
+        <w:t>4</w:t>
+      </w:r>
+      <w:r>
+        <w:rPr>
+          <w:noProof/>
+        </w:rPr>
+        <w:fldChar w:fldCharType="end"/>
+      </w:r>
       <w:r>
         <w:t>: Outdoor parking area</w:t>
       </w:r>
-      <w:bookmarkEnd w:id="12"/>
+      <w:bookmarkEnd w:id="13"/>
     </w:p>
     <w:p>
       <w:r>
@@ -3178,12 +3315,12 @@
       <w:pPr>
         <w:pStyle w:val="Heading3"/>
       </w:pPr>
-      <w:bookmarkStart w:id="13" w:name="_Toc471597972"/>
+      <w:bookmarkStart w:id="14" w:name="_Toc471999240"/>
       <w:r>
         <w:lastRenderedPageBreak/>
         <w:t>Traditional PGS</w:t>
       </w:r>
-      <w:bookmarkEnd w:id="13"/>
+      <w:bookmarkEnd w:id="14"/>
     </w:p>
     <w:p>
       <w:pPr>
@@ -3234,22 +3371,35 @@
       <w:pPr>
         <w:pStyle w:val="Caption"/>
       </w:pPr>
-      <w:bookmarkStart w:id="14" w:name="_Toc471597906"/>
+      <w:bookmarkStart w:id="15" w:name="_Toc471597906"/>
       <w:r>
         <w:t xml:space="preserve">Figure </w:t>
       </w:r>
-      <w:fldSimple w:instr=" SEQ Figure \* ARABIC ">
-        <w:r>
-          <w:rPr>
-            <w:noProof/>
-          </w:rPr>
-          <w:t>2</w:t>
-        </w:r>
-      </w:fldSimple>
+      <w:r>
+        <w:fldChar w:fldCharType="begin"/>
+      </w:r>
+      <w:r>
+        <w:instrText xml:space="preserve"> SEQ Figure \* ARABIC </w:instrText>
+      </w:r>
+      <w:r>
+        <w:fldChar w:fldCharType="separate"/>
+      </w:r>
+      <w:r>
+        <w:rPr>
+          <w:noProof/>
+        </w:rPr>
+        <w:t>2</w:t>
+      </w:r>
+      <w:r>
+        <w:rPr>
+          <w:noProof/>
+        </w:rPr>
+        <w:fldChar w:fldCharType="end"/>
+      </w:r>
       <w:r>
         <w:t>: Parking area with PGS</w:t>
       </w:r>
-      <w:bookmarkEnd w:id="14"/>
+      <w:bookmarkEnd w:id="15"/>
     </w:p>
     <w:p>
       <w:pPr>
@@ -3301,22 +3451,35 @@
       <w:pPr>
         <w:pStyle w:val="Caption"/>
       </w:pPr>
-      <w:bookmarkStart w:id="15" w:name="_Toc471597907"/>
+      <w:bookmarkStart w:id="16" w:name="_Toc471597907"/>
       <w:r>
         <w:t xml:space="preserve">Figure </w:t>
       </w:r>
-      <w:fldSimple w:instr=" SEQ Figure \* ARABIC ">
-        <w:r>
-          <w:rPr>
-            <w:noProof/>
-          </w:rPr>
-          <w:t>3</w:t>
-        </w:r>
-      </w:fldSimple>
+      <w:r>
+        <w:fldChar w:fldCharType="begin"/>
+      </w:r>
+      <w:r>
+        <w:instrText xml:space="preserve"> SEQ Figure \* ARABIC </w:instrText>
+      </w:r>
+      <w:r>
+        <w:fldChar w:fldCharType="separate"/>
+      </w:r>
+      <w:r>
+        <w:rPr>
+          <w:noProof/>
+        </w:rPr>
+        <w:t>3</w:t>
+      </w:r>
+      <w:r>
+        <w:rPr>
+          <w:noProof/>
+        </w:rPr>
+        <w:fldChar w:fldCharType="end"/>
+      </w:r>
       <w:r>
         <w:t>: Zone Control Unit</w:t>
       </w:r>
-      <w:bookmarkEnd w:id="15"/>
+      <w:bookmarkEnd w:id="16"/>
     </w:p>
     <w:p>
       <w:r>
@@ -3341,11 +3504,11 @@
       <w:pPr>
         <w:pStyle w:val="Heading2"/>
       </w:pPr>
-      <w:bookmarkStart w:id="16" w:name="_Toc471597973"/>
+      <w:bookmarkStart w:id="17" w:name="_Toc471999241"/>
       <w:r>
         <w:t>Problem Definition</w:t>
       </w:r>
-      <w:bookmarkEnd w:id="16"/>
+      <w:bookmarkEnd w:id="17"/>
     </w:p>
     <w:p>
       <w:r>
@@ -3416,42 +3579,42 @@
       <w:pPr>
         <w:pStyle w:val="Heading2"/>
       </w:pPr>
-      <w:bookmarkStart w:id="17" w:name="_Toc471597974"/>
+      <w:bookmarkStart w:id="18" w:name="_Toc471999242"/>
       <w:r>
         <w:t>Proposed Solution</w:t>
       </w:r>
-      <w:bookmarkEnd w:id="17"/>
+      <w:bookmarkEnd w:id="18"/>
     </w:p>
     <w:p>
       <w:r>
         <w:t xml:space="preserve">The current version of PGS contains many flaws and proved to be unacceptable for a greater business. Therefore, our proposed solution is to build a </w:t>
       </w:r>
       <w:r>
-        <w:t xml:space="preserve">parking guidance system with RF modules. The RF modules provide wireless communication directly between Central Control Unit and Detectors, Indicator LED, Information LED Displays so there is no need for the Zone Control Units. Futhermore, we </w:t>
-      </w:r>
-      <w:r>
-        <w:t>try to provide a very simple wireless mesh network to improve the range of the system.</w:t>
+        <w:t>parking guidance system with RF modules. The RF modules provide wireless communication directly between Central Control Unit and Detectors, Indicator LED, Information LED Displays so there is no n</w:t>
+      </w:r>
+      <w:r>
+        <w:t>eed for the Zone Control Units.</w:t>
       </w:r>
     </w:p>
     <w:p>
       <w:pPr>
         <w:pStyle w:val="Heading3"/>
       </w:pPr>
-      <w:bookmarkStart w:id="18" w:name="_Toc471597975"/>
+      <w:bookmarkStart w:id="19" w:name="_Toc471999243"/>
       <w:r>
         <w:t>Feature functions</w:t>
       </w:r>
-      <w:bookmarkEnd w:id="18"/>
+      <w:bookmarkEnd w:id="19"/>
     </w:p>
     <w:p>
       <w:pPr>
         <w:pStyle w:val="Heading4"/>
       </w:pPr>
-      <w:bookmarkStart w:id="19" w:name="_Toc471597976"/>
+      <w:bookmarkStart w:id="20" w:name="_Toc471999244"/>
       <w:r>
         <w:t>Parking Guidance System</w:t>
       </w:r>
-      <w:bookmarkEnd w:id="19"/>
+      <w:bookmarkEnd w:id="20"/>
     </w:p>
     <w:p>
       <w:pPr>
@@ -3487,11 +3650,11 @@
       <w:pPr>
         <w:pStyle w:val="Heading4"/>
       </w:pPr>
-      <w:bookmarkStart w:id="20" w:name="_Toc471597977"/>
+      <w:bookmarkStart w:id="21" w:name="_Toc471999245"/>
       <w:r>
         <w:t>Mobile app</w:t>
       </w:r>
-      <w:bookmarkEnd w:id="20"/>
+      <w:bookmarkEnd w:id="21"/>
     </w:p>
     <w:p>
       <w:pPr>
@@ -3516,11 +3679,11 @@
       <w:pPr>
         <w:pStyle w:val="Heading3"/>
       </w:pPr>
-      <w:bookmarkStart w:id="21" w:name="_Toc471597978"/>
+      <w:bookmarkStart w:id="22" w:name="_Toc471999246"/>
       <w:r>
         <w:t>Advantages</w:t>
       </w:r>
-      <w:bookmarkEnd w:id="21"/>
+      <w:bookmarkEnd w:id="22"/>
     </w:p>
     <w:p>
       <w:pPr>
@@ -3556,8 +3719,6 @@
       <w:r>
         <w:t>n</w:t>
       </w:r>
-      <w:bookmarkStart w:id="22" w:name="_GoBack"/>
-      <w:bookmarkEnd w:id="22"/>
       <w:r>
         <w:t>ment</w:t>
       </w:r>
@@ -3582,7 +3743,7 @@
       <w:pPr>
         <w:pStyle w:val="Heading3"/>
       </w:pPr>
-      <w:bookmarkStart w:id="23" w:name="_Toc471597979"/>
+      <w:bookmarkStart w:id="23" w:name="_Toc471999247"/>
       <w:r>
         <w:t>Disadvantages</w:t>
       </w:r>
@@ -3618,16 +3779,16 @@
         <w:pStyle w:val="Bullet"/>
       </w:pPr>
       <w:r>
+        <w:t>Management portal does not have web version</w:t>
+      </w:r>
+    </w:p>
+    <w:p>
+      <w:pPr>
+        <w:pStyle w:val="Heading2"/>
+      </w:pPr>
+      <w:bookmarkStart w:id="24" w:name="_Toc471999248"/>
+      <w:r>
         <w:lastRenderedPageBreak/>
-        <w:t>Management portal does not have web version</w:t>
-      </w:r>
-    </w:p>
-    <w:p>
-      <w:pPr>
-        <w:pStyle w:val="Heading2"/>
-      </w:pPr>
-      <w:bookmarkStart w:id="24" w:name="_Toc471597980"/>
-      <w:r>
         <w:t>Functional Requirements</w:t>
       </w:r>
       <w:bookmarkEnd w:id="24"/>
@@ -3654,7 +3815,13 @@
         </w:numPr>
       </w:pPr>
       <w:r>
-        <w:t>Ultrasonic sensor</w:t>
+        <w:t xml:space="preserve">Sensor (ultrasonic, infared, </w:t>
+      </w:r>
+      <w:r>
+        <w:t>magnetic field, load</w:t>
+      </w:r>
+      <w:r>
+        <w:t>…)</w:t>
       </w:r>
     </w:p>
     <w:p>
@@ -3960,7 +4127,7 @@
       <w:pPr>
         <w:pStyle w:val="Heading2"/>
       </w:pPr>
-      <w:bookmarkStart w:id="25" w:name="_Toc471597981"/>
+      <w:bookmarkStart w:id="25" w:name="_Toc471999249"/>
       <w:r>
         <w:t>Roles and Responsibilities</w:t>
       </w:r>
@@ -4563,26 +4730,148 @@
       </w:pPr>
       <w:bookmarkStart w:id="26" w:name="_Toc471597883"/>
       <w:r>
+        <w:t xml:space="preserve">Table </w:t>
+      </w:r>
+      <w:r>
+        <w:fldChar w:fldCharType="begin"/>
+      </w:r>
+      <w:r>
+        <w:instrText xml:space="preserve"> SEQ Table \* ARABIC </w:instrText>
+      </w:r>
+      <w:r>
+        <w:fldChar w:fldCharType="separate"/>
+      </w:r>
+      <w:r>
+        <w:rPr>
+          <w:noProof/>
+        </w:rPr>
+        <w:t>2</w:t>
+      </w:r>
+      <w:r>
+        <w:rPr>
+          <w:noProof/>
+        </w:rPr>
+        <w:fldChar w:fldCharType="end"/>
+      </w:r>
+      <w:r>
+        <w:t xml:space="preserve">: </w:t>
+      </w:r>
+      <w:r>
+        <w:t>Roles and Responsibilities</w:t>
+      </w:r>
+      <w:bookmarkEnd w:id="26"/>
+    </w:p>
+    <w:p>
+      <w:pPr>
+        <w:pStyle w:val="Heading2"/>
+      </w:pPr>
+      <w:bookmarkStart w:id="27" w:name="_Toc471999250"/>
+      <w:r>
         <w:lastRenderedPageBreak/>
-        <w:t xml:space="preserve">Table </w:t>
-      </w:r>
-      <w:fldSimple w:instr=" SEQ Table \* ARABIC ">
-        <w:r>
-          <w:rPr>
-            <w:noProof/>
-          </w:rPr>
-          <w:t>2</w:t>
-        </w:r>
-      </w:fldSimple>
-      <w:r>
-        <w:t xml:space="preserve">: </w:t>
-      </w:r>
-      <w:r>
-        <w:t>Roles and Responsibilities</w:t>
-      </w:r>
-      <w:bookmarkEnd w:id="26"/>
-    </w:p>
-    <w:p/>
+        <w:t>Conclusion</w:t>
+      </w:r>
+      <w:bookmarkEnd w:id="27"/>
+    </w:p>
+    <w:p>
+      <w:r>
+        <w:t>For this project, we will try to to reproduce the traditional Parking Guidance System with wireless technology</w:t>
+      </w:r>
+      <w:r>
+        <w:t xml:space="preserve">, add a web server to </w:t>
+      </w:r>
+      <w:r>
+        <w:t>manage information, a mobile app to provide UI for normal users and parking area operators to make this more like an IoT application. Therefore, we will need to:</w:t>
+      </w:r>
+    </w:p>
+    <w:p>
+      <w:pPr>
+        <w:pStyle w:val="Bullet"/>
+      </w:pPr>
+      <w:r>
+        <w:t>Research to determine and implement the appropriate MCU for the Central Control Unit and other nodes (Arduino, Raspberry…)</w:t>
+      </w:r>
+    </w:p>
+    <w:p>
+      <w:pPr>
+        <w:pStyle w:val="Bullet"/>
+      </w:pPr>
+      <w:r>
+        <w:t xml:space="preserve">Research to determine and implement the appropriate sensor for the Detector (ultrasonic sensor, infared sensor, magnet field sensor, </w:t>
+      </w:r>
+      <w:r>
+        <w:t>load</w:t>
+      </w:r>
+      <w:r>
+        <w:t xml:space="preserve"> sensor…)</w:t>
+      </w:r>
+    </w:p>
+    <w:p>
+      <w:pPr>
+        <w:pStyle w:val="Bullet"/>
+      </w:pPr>
+      <w:r>
+        <w:t>Research to determine and implement the appropriate RF value and module to provide communication between nodes for the project (</w:t>
+      </w:r>
+      <w:r>
+        <w:t>315Mhz, 433Mhz, 2.4Ghz…)</w:t>
+      </w:r>
+    </w:p>
+    <w:p>
+      <w:pPr>
+        <w:pStyle w:val="Bullet"/>
+      </w:pPr>
+      <w:r>
+        <w:t>Research and implement LED rgb, seven-segment LED</w:t>
+      </w:r>
+    </w:p>
+    <w:p>
+      <w:pPr>
+        <w:pStyle w:val="Bullet"/>
+      </w:pPr>
+      <w:r>
+        <w:t>Research and implement realtime communication channel</w:t>
+      </w:r>
+    </w:p>
+    <w:p>
+      <w:pPr>
+        <w:pStyle w:val="Bullet"/>
+      </w:pPr>
+      <w:r>
+        <w:t>Research and host Web API on a cloud service</w:t>
+      </w:r>
+    </w:p>
+    <w:p>
+      <w:pPr>
+        <w:pStyle w:val="Bullet"/>
+      </w:pPr>
+      <w:r>
+        <w:t>Study and develop a mobile application (Android, iOS, Windows phone…)</w:t>
+      </w:r>
+    </w:p>
+    <w:p>
+      <w:pPr>
+        <w:pStyle w:val="Bullet"/>
+      </w:pPr>
+      <w:r>
+        <w:t>Study and develop program using embedded language (Arduino, C, C++,…)</w:t>
+      </w:r>
+    </w:p>
+    <w:p>
+      <w:pPr>
+        <w:pStyle w:val="Bullet"/>
+      </w:pPr>
+      <w:r>
+        <w:t>Study and create a Web API (Spring MVC, ASP.NET, Ruby…)</w:t>
+      </w:r>
+    </w:p>
+    <w:p>
+      <w:pPr>
+        <w:pStyle w:val="Bullet"/>
+      </w:pPr>
+      <w:r>
+        <w:t>Study and create a database (SQL, Oracle, MySQL,…)</w:t>
+      </w:r>
+    </w:p>
     <w:sectPr>
       <w:footerReference w:type="default" r:id="rId20"/>
       <w:pgSz w:w="12240" w:h="15840"/>
@@ -4739,7 +5028,7 @@
         <w:noProof/>
         <w:color w:val="FFFFFF" w:themeColor="background1"/>
       </w:rPr>
-      <w:t>8</w:t>
+      <w:t>10</w:t>
     </w:r>
     <w:r>
       <w:rPr>
@@ -7344,7 +7633,7 @@
 </file>
 
 <file path=customXml/itemProps1.xml><?xml version="1.0" encoding="utf-8"?>
-<ds:datastoreItem xmlns:ds="http://schemas.openxmlformats.org/officeDocument/2006/customXml" ds:itemID="{BC34CAB2-DCF8-4D81-812C-3DD31B50C1C5}">
+<ds:datastoreItem xmlns:ds="http://schemas.openxmlformats.org/officeDocument/2006/customXml" ds:itemID="{EAF08C04-479C-4920-B28F-02886F2B721A}">
   <ds:schemaRefs>
     <ds:schemaRef ds:uri="http://schemas.openxmlformats.org/officeDocument/2006/bibliography"/>
   </ds:schemaRefs>

</xml_diff>

<commit_message>
Fix grammar, spelling errors and modify report 1 based on meeting 01/13/2017 Create Report 1.pdf v1.0
</commit_message>
<xml_diff>
--- a/Common/Reports/Report 1.docx
+++ b/Common/Reports/Report 1.docx
@@ -30,6 +30,8 @@
                 <w:szCs w:val="30"/>
               </w:rPr>
             </w:pPr>
+            <w:bookmarkStart w:id="0" w:name="_GoBack"/>
+            <w:bookmarkEnd w:id="0"/>
             <w:r>
               <w:rPr>
                 <w:b/>
@@ -787,12 +789,12 @@
       <w:pPr>
         <w:pStyle w:val="Heading1"/>
       </w:pPr>
-      <w:bookmarkStart w:id="0" w:name="_Toc471999230"/>
+      <w:bookmarkStart w:id="1" w:name="_Toc472105356"/>
       <w:r>
         <w:lastRenderedPageBreak/>
         <w:t>Table of Contents</w:t>
       </w:r>
-      <w:bookmarkEnd w:id="0"/>
+      <w:bookmarkEnd w:id="1"/>
     </w:p>
     <w:p>
       <w:pPr>
@@ -813,7 +815,7 @@
       <w:r>
         <w:fldChar w:fldCharType="separate"/>
       </w:r>
-      <w:hyperlink w:anchor="_Toc471999230" w:history="1">
+      <w:hyperlink w:anchor="_Toc472105356" w:history="1">
         <w:r>
           <w:rPr>
             <w:rStyle w:val="Hyperlink"/>
@@ -840,7 +842,7 @@
             <w:noProof/>
             <w:webHidden/>
           </w:rPr>
-          <w:instrText xml:space="preserve"> PAGEREF _Toc471999230 \h </w:instrText>
+          <w:instrText xml:space="preserve"> PAGEREF _Toc472105356 \h </w:instrText>
         </w:r>
         <w:r>
           <w:rPr>
@@ -881,7 +883,7 @@
           <w:szCs w:val="22"/>
         </w:rPr>
       </w:pPr>
-      <w:hyperlink w:anchor="_Toc471999231" w:history="1">
+      <w:hyperlink w:anchor="_Toc472105357" w:history="1">
         <w:r>
           <w:rPr>
             <w:rStyle w:val="Hyperlink"/>
@@ -908,7 +910,7 @@
             <w:noProof/>
             <w:webHidden/>
           </w:rPr>
-          <w:instrText xml:space="preserve"> PAGEREF _Toc471999231 \h </w:instrText>
+          <w:instrText xml:space="preserve"> PAGEREF _Toc472105357 \h </w:instrText>
         </w:r>
         <w:r>
           <w:rPr>
@@ -949,7 +951,7 @@
           <w:szCs w:val="22"/>
         </w:rPr>
       </w:pPr>
-      <w:hyperlink w:anchor="_Toc471999232" w:history="1">
+      <w:hyperlink w:anchor="_Toc472105358" w:history="1">
         <w:r>
           <w:rPr>
             <w:rStyle w:val="Hyperlink"/>
@@ -976,7 +978,7 @@
             <w:noProof/>
             <w:webHidden/>
           </w:rPr>
-          <w:instrText xml:space="preserve"> PAGEREF _Toc471999232 \h </w:instrText>
+          <w:instrText xml:space="preserve"> PAGEREF _Toc472105358 \h </w:instrText>
         </w:r>
         <w:r>
           <w:rPr>
@@ -1017,7 +1019,7 @@
           <w:szCs w:val="22"/>
         </w:rPr>
       </w:pPr>
-      <w:hyperlink w:anchor="_Toc471999233" w:history="1">
+      <w:hyperlink w:anchor="_Toc472105359" w:history="1">
         <w:r>
           <w:rPr>
             <w:rStyle w:val="Hyperlink"/>
@@ -1044,7 +1046,7 @@
             <w:noProof/>
             <w:webHidden/>
           </w:rPr>
-          <w:instrText xml:space="preserve"> PAGEREF _Toc471999233 \h </w:instrText>
+          <w:instrText xml:space="preserve"> PAGEREF _Toc472105359 \h </w:instrText>
         </w:r>
         <w:r>
           <w:rPr>
@@ -1085,7 +1087,7 @@
           <w:szCs w:val="22"/>
         </w:rPr>
       </w:pPr>
-      <w:hyperlink w:anchor="_Toc471999234" w:history="1">
+      <w:hyperlink w:anchor="_Toc472105360" w:history="1">
         <w:r>
           <w:rPr>
             <w:rStyle w:val="Hyperlink"/>
@@ -1112,7 +1114,7 @@
             <w:noProof/>
             <w:webHidden/>
           </w:rPr>
-          <w:instrText xml:space="preserve"> PAGEREF _Toc471999234 \h </w:instrText>
+          <w:instrText xml:space="preserve"> PAGEREF _Toc472105360 \h </w:instrText>
         </w:r>
         <w:r>
           <w:rPr>
@@ -1156,7 +1158,7 @@
           <w:szCs w:val="22"/>
         </w:rPr>
       </w:pPr>
-      <w:hyperlink w:anchor="_Toc471999235" w:history="1">
+      <w:hyperlink w:anchor="_Toc472105361" w:history="1">
         <w:r>
           <w:rPr>
             <w:rStyle w:val="Hyperlink"/>
@@ -1183,7 +1185,7 @@
             <w:noProof/>
             <w:webHidden/>
           </w:rPr>
-          <w:instrText xml:space="preserve"> PAGEREF _Toc471999235 \h </w:instrText>
+          <w:instrText xml:space="preserve"> PAGEREF _Toc472105361 \h </w:instrText>
         </w:r>
         <w:r>
           <w:rPr>
@@ -1227,7 +1229,7 @@
           <w:szCs w:val="22"/>
         </w:rPr>
       </w:pPr>
-      <w:hyperlink w:anchor="_Toc471999236" w:history="1">
+      <w:hyperlink w:anchor="_Toc472105362" w:history="1">
         <w:r>
           <w:rPr>
             <w:rStyle w:val="Hyperlink"/>
@@ -1254,7 +1256,7 @@
             <w:noProof/>
             <w:webHidden/>
           </w:rPr>
-          <w:instrText xml:space="preserve"> PAGEREF _Toc471999236 \h </w:instrText>
+          <w:instrText xml:space="preserve"> PAGEREF _Toc472105362 \h </w:instrText>
         </w:r>
         <w:r>
           <w:rPr>
@@ -1298,7 +1300,7 @@
           <w:szCs w:val="22"/>
         </w:rPr>
       </w:pPr>
-      <w:hyperlink w:anchor="_Toc471999237" w:history="1">
+      <w:hyperlink w:anchor="_Toc472105363" w:history="1">
         <w:r>
           <w:rPr>
             <w:rStyle w:val="Hyperlink"/>
@@ -1325,7 +1327,7 @@
             <w:noProof/>
             <w:webHidden/>
           </w:rPr>
-          <w:instrText xml:space="preserve"> PAGEREF _Toc471999237 \h </w:instrText>
+          <w:instrText xml:space="preserve"> PAGEREF _Toc472105363 \h </w:instrText>
         </w:r>
         <w:r>
           <w:rPr>
@@ -1369,7 +1371,7 @@
           <w:szCs w:val="22"/>
         </w:rPr>
       </w:pPr>
-      <w:hyperlink w:anchor="_Toc471999238" w:history="1">
+      <w:hyperlink w:anchor="_Toc472105364" w:history="1">
         <w:r>
           <w:rPr>
             <w:rStyle w:val="Hyperlink"/>
@@ -1396,7 +1398,7 @@
             <w:noProof/>
             <w:webHidden/>
           </w:rPr>
-          <w:instrText xml:space="preserve"> PAGEREF _Toc471999238 \h </w:instrText>
+          <w:instrText xml:space="preserve"> PAGEREF _Toc472105364 \h </w:instrText>
         </w:r>
         <w:r>
           <w:rPr>
@@ -1440,7 +1442,7 @@
           <w:szCs w:val="22"/>
         </w:rPr>
       </w:pPr>
-      <w:hyperlink w:anchor="_Toc471999239" w:history="1">
+      <w:hyperlink w:anchor="_Toc472105365" w:history="1">
         <w:r>
           <w:rPr>
             <w:rStyle w:val="Hyperlink"/>
@@ -1467,7 +1469,7 @@
             <w:noProof/>
             <w:webHidden/>
           </w:rPr>
-          <w:instrText xml:space="preserve"> PAGEREF _Toc471999239 \h </w:instrText>
+          <w:instrText xml:space="preserve"> PAGEREF _Toc472105365 \h </w:instrText>
         </w:r>
         <w:r>
           <w:rPr>
@@ -1511,7 +1513,7 @@
           <w:szCs w:val="22"/>
         </w:rPr>
       </w:pPr>
-      <w:hyperlink w:anchor="_Toc471999240" w:history="1">
+      <w:hyperlink w:anchor="_Toc472105366" w:history="1">
         <w:r>
           <w:rPr>
             <w:rStyle w:val="Hyperlink"/>
@@ -1538,7 +1540,7 @@
             <w:noProof/>
             <w:webHidden/>
           </w:rPr>
-          <w:instrText xml:space="preserve"> PAGEREF _Toc471999240 \h </w:instrText>
+          <w:instrText xml:space="preserve"> PAGEREF _Toc472105366 \h </w:instrText>
         </w:r>
         <w:r>
           <w:rPr>
@@ -1582,7 +1584,7 @@
           <w:szCs w:val="22"/>
         </w:rPr>
       </w:pPr>
-      <w:hyperlink w:anchor="_Toc471999241" w:history="1">
+      <w:hyperlink w:anchor="_Toc472105367" w:history="1">
         <w:r>
           <w:rPr>
             <w:rStyle w:val="Hyperlink"/>
@@ -1609,7 +1611,7 @@
             <w:noProof/>
             <w:webHidden/>
           </w:rPr>
-          <w:instrText xml:space="preserve"> PAGEREF _Toc471999241 \h </w:instrText>
+          <w:instrText xml:space="preserve"> PAGEREF _Toc472105367 \h </w:instrText>
         </w:r>
         <w:r>
           <w:rPr>
@@ -1653,7 +1655,7 @@
           <w:szCs w:val="22"/>
         </w:rPr>
       </w:pPr>
-      <w:hyperlink w:anchor="_Toc471999242" w:history="1">
+      <w:hyperlink w:anchor="_Toc472105368" w:history="1">
         <w:r>
           <w:rPr>
             <w:rStyle w:val="Hyperlink"/>
@@ -1680,7 +1682,7 @@
             <w:noProof/>
             <w:webHidden/>
           </w:rPr>
-          <w:instrText xml:space="preserve"> PAGEREF _Toc471999242 \h </w:instrText>
+          <w:instrText xml:space="preserve"> PAGEREF _Toc472105368 \h </w:instrText>
         </w:r>
         <w:r>
           <w:rPr>
@@ -1724,7 +1726,7 @@
           <w:szCs w:val="22"/>
         </w:rPr>
       </w:pPr>
-      <w:hyperlink w:anchor="_Toc471999243" w:history="1">
+      <w:hyperlink w:anchor="_Toc472105369" w:history="1">
         <w:r>
           <w:rPr>
             <w:rStyle w:val="Hyperlink"/>
@@ -1751,7 +1753,7 @@
             <w:noProof/>
             <w:webHidden/>
           </w:rPr>
-          <w:instrText xml:space="preserve"> PAGEREF _Toc471999243 \h </w:instrText>
+          <w:instrText xml:space="preserve"> PAGEREF _Toc472105369 \h </w:instrText>
         </w:r>
         <w:r>
           <w:rPr>
@@ -1795,7 +1797,7 @@
           <w:szCs w:val="22"/>
         </w:rPr>
       </w:pPr>
-      <w:hyperlink w:anchor="_Toc471999244" w:history="1">
+      <w:hyperlink w:anchor="_Toc472105370" w:history="1">
         <w:r>
           <w:rPr>
             <w:rStyle w:val="Hyperlink"/>
@@ -1822,7 +1824,7 @@
             <w:noProof/>
             <w:webHidden/>
           </w:rPr>
-          <w:instrText xml:space="preserve"> PAGEREF _Toc471999244 \h </w:instrText>
+          <w:instrText xml:space="preserve"> PAGEREF _Toc472105370 \h </w:instrText>
         </w:r>
         <w:r>
           <w:rPr>
@@ -1866,7 +1868,7 @@
           <w:szCs w:val="22"/>
         </w:rPr>
       </w:pPr>
-      <w:hyperlink w:anchor="_Toc471999245" w:history="1">
+      <w:hyperlink w:anchor="_Toc472105371" w:history="1">
         <w:r>
           <w:rPr>
             <w:rStyle w:val="Hyperlink"/>
@@ -1893,7 +1895,7 @@
             <w:noProof/>
             <w:webHidden/>
           </w:rPr>
-          <w:instrText xml:space="preserve"> PAGEREF _Toc471999245 \h </w:instrText>
+          <w:instrText xml:space="preserve"> PAGEREF _Toc472105371 \h </w:instrText>
         </w:r>
         <w:r>
           <w:rPr>
@@ -1937,7 +1939,7 @@
           <w:szCs w:val="22"/>
         </w:rPr>
       </w:pPr>
-      <w:hyperlink w:anchor="_Toc471999246" w:history="1">
+      <w:hyperlink w:anchor="_Toc472105372" w:history="1">
         <w:r>
           <w:rPr>
             <w:rStyle w:val="Hyperlink"/>
@@ -1964,7 +1966,7 @@
             <w:noProof/>
             <w:webHidden/>
           </w:rPr>
-          <w:instrText xml:space="preserve"> PAGEREF _Toc471999246 \h </w:instrText>
+          <w:instrText xml:space="preserve"> PAGEREF _Toc472105372 \h </w:instrText>
         </w:r>
         <w:r>
           <w:rPr>
@@ -2008,7 +2010,7 @@
           <w:szCs w:val="22"/>
         </w:rPr>
       </w:pPr>
-      <w:hyperlink w:anchor="_Toc471999247" w:history="1">
+      <w:hyperlink w:anchor="_Toc472105373" w:history="1">
         <w:r>
           <w:rPr>
             <w:rStyle w:val="Hyperlink"/>
@@ -2035,7 +2037,7 @@
             <w:noProof/>
             <w:webHidden/>
           </w:rPr>
-          <w:instrText xml:space="preserve"> PAGEREF _Toc471999247 \h </w:instrText>
+          <w:instrText xml:space="preserve"> PAGEREF _Toc472105373 \h </w:instrText>
         </w:r>
         <w:r>
           <w:rPr>
@@ -2079,7 +2081,7 @@
           <w:szCs w:val="22"/>
         </w:rPr>
       </w:pPr>
-      <w:hyperlink w:anchor="_Toc471999248" w:history="1">
+      <w:hyperlink w:anchor="_Toc472105374" w:history="1">
         <w:r>
           <w:rPr>
             <w:rStyle w:val="Hyperlink"/>
@@ -2106,7 +2108,7 @@
             <w:noProof/>
             <w:webHidden/>
           </w:rPr>
-          <w:instrText xml:space="preserve"> PAGEREF _Toc471999248 \h </w:instrText>
+          <w:instrText xml:space="preserve"> PAGEREF _Toc472105374 \h </w:instrText>
         </w:r>
         <w:r>
           <w:rPr>
@@ -2150,7 +2152,7 @@
           <w:szCs w:val="22"/>
         </w:rPr>
       </w:pPr>
-      <w:hyperlink w:anchor="_Toc471999249" w:history="1">
+      <w:hyperlink w:anchor="_Toc472105375" w:history="1">
         <w:r>
           <w:rPr>
             <w:rStyle w:val="Hyperlink"/>
@@ -2177,7 +2179,7 @@
             <w:noProof/>
             <w:webHidden/>
           </w:rPr>
-          <w:instrText xml:space="preserve"> PAGEREF _Toc471999249 \h </w:instrText>
+          <w:instrText xml:space="preserve"> PAGEREF _Toc472105375 \h </w:instrText>
         </w:r>
         <w:r>
           <w:rPr>
@@ -2221,7 +2223,7 @@
           <w:szCs w:val="22"/>
         </w:rPr>
       </w:pPr>
-      <w:hyperlink w:anchor="_Toc471999250" w:history="1">
+      <w:hyperlink w:anchor="_Toc472105376" w:history="1">
         <w:r>
           <w:rPr>
             <w:rStyle w:val="Hyperlink"/>
@@ -2248,7 +2250,7 @@
             <w:noProof/>
             <w:webHidden/>
           </w:rPr>
-          <w:instrText xml:space="preserve"> PAGEREF _Toc471999250 \h </w:instrText>
+          <w:instrText xml:space="preserve"> PAGEREF _Toc472105376 \h </w:instrText>
         </w:r>
         <w:r>
           <w:rPr>
@@ -2291,14 +2293,12 @@
       <w:r>
         <w:br w:type="page"/>
       </w:r>
-      <w:bookmarkStart w:id="1" w:name="_GoBack"/>
-      <w:bookmarkEnd w:id="1"/>
     </w:p>
     <w:p>
       <w:pPr>
         <w:pStyle w:val="Heading1"/>
       </w:pPr>
-      <w:bookmarkStart w:id="2" w:name="_Toc471999231"/>
+      <w:bookmarkStart w:id="2" w:name="_Toc472105357"/>
       <w:r>
         <w:lastRenderedPageBreak/>
         <w:t>List of Tables</w:t>
@@ -2371,7 +2371,7 @@
             <w:noProof/>
             <w:webHidden/>
           </w:rPr>
-          <w:t>4</w:t>
+          <w:t>2</w:t>
         </w:r>
         <w:r>
           <w:rPr>
@@ -2439,7 +2439,7 @@
             <w:noProof/>
             <w:webHidden/>
           </w:rPr>
-          <w:t>12</w:t>
+          <w:t>9</w:t>
         </w:r>
         <w:r>
           <w:rPr>
@@ -2457,7 +2457,7 @@
       <w:r>
         <w:fldChar w:fldCharType="end"/>
       </w:r>
-      <w:bookmarkStart w:id="3" w:name="_Toc471999232"/>
+      <w:bookmarkStart w:id="3" w:name="_Toc472105358"/>
       <w:r>
         <w:t>List of Figures</w:t>
       </w:r>
@@ -2532,7 +2532,7 @@
             <w:noProof/>
             <w:webHidden/>
           </w:rPr>
-          <w:t>6</w:t>
+          <w:t>4</w:t>
         </w:r>
         <w:r>
           <w:rPr>
@@ -2603,7 +2603,7 @@
             <w:noProof/>
             <w:webHidden/>
           </w:rPr>
-          <w:t>7</w:t>
+          <w:t>5</w:t>
         </w:r>
         <w:r>
           <w:rPr>
@@ -2674,7 +2674,7 @@
             <w:noProof/>
             <w:webHidden/>
           </w:rPr>
-          <w:t>8</w:t>
+          <w:t>6</w:t>
         </w:r>
         <w:r>
           <w:rPr>
@@ -2745,7 +2745,7 @@
             <w:noProof/>
             <w:webHidden/>
           </w:rPr>
-          <w:t>9</w:t>
+          <w:t>7</w:t>
         </w:r>
         <w:r>
           <w:rPr>
@@ -2763,7 +2763,7 @@
       <w:r>
         <w:fldChar w:fldCharType="end"/>
       </w:r>
-      <w:bookmarkStart w:id="4" w:name="_Toc471999233"/>
+      <w:bookmarkStart w:id="4" w:name="_Toc472105359"/>
       <w:r>
         <w:t>Definitions, Acronyms and Abbreviations</w:t>
       </w:r>
@@ -2971,7 +2971,7 @@
       <w:pPr>
         <w:pStyle w:val="Heading1"/>
       </w:pPr>
-      <w:bookmarkStart w:id="6" w:name="_Toc471999234"/>
+      <w:bookmarkStart w:id="6" w:name="_Toc472105360"/>
       <w:r>
         <w:lastRenderedPageBreak/>
         <w:t>A. Introduction</w:t>
@@ -2982,7 +2982,7 @@
       <w:pPr>
         <w:pStyle w:val="Heading2"/>
       </w:pPr>
-      <w:bookmarkStart w:id="7" w:name="_Toc471999235"/>
+      <w:bookmarkStart w:id="7" w:name="_Toc472105361"/>
       <w:r>
         <w:t>Project Information</w:t>
       </w:r>
@@ -3001,8 +3001,13 @@
         <w:pStyle w:val="Bullet"/>
       </w:pPr>
       <w:r>
-        <w:t>Project Code: PGSS</w:t>
-      </w:r>
+        <w:t xml:space="preserve">Project Code: </w:t>
+      </w:r>
+      <w:proofErr w:type="spellStart"/>
+      <w:r>
+        <w:t>PGSS</w:t>
+      </w:r>
+      <w:proofErr w:type="spellEnd"/>
     </w:p>
     <w:p>
       <w:pPr>
@@ -3032,7 +3037,7 @@
       <w:pPr>
         <w:pStyle w:val="Heading2"/>
       </w:pPr>
-      <w:bookmarkStart w:id="8" w:name="_Toc471999236"/>
+      <w:bookmarkStart w:id="8" w:name="_Toc472105362"/>
       <w:r>
         <w:t>Introduction</w:t>
       </w:r>
@@ -3049,7 +3054,19 @@
         <w:t>individual parking lots in the parking area. The system represent</w:t>
       </w:r>
       <w:r>
-        <w:t>s a solution to the current problem of a high proportion of a traffic generated by drivers seeking vacant parking spaces. The guidance system is able to provide drivers with the latest and dynamically chaning information on the availability status of monitored parking lots. Using clear guidance signs, vehicles are guided directly to identified vacant parking lots that are the closest to vehicles’s current positions.</w:t>
+        <w:t>s a solution to the current problem of a high proportion of a traffic generated by drivers seeking vacant parking spaces. The guidance system is able to provide drivers with the latest and dynamically chan</w:t>
+      </w:r>
+      <w:r>
+        <w:t>g</w:t>
+      </w:r>
+      <w:r>
+        <w:t>ing information on the availability status of monitored parking lots. Using clear guidance signs, vehicles are guided directly to identified vacant parking lots th</w:t>
+      </w:r>
+      <w:r>
+        <w:t>at are the closest to vehicles’</w:t>
+      </w:r>
+      <w:r>
+        <w:t xml:space="preserve"> current positions.</w:t>
       </w:r>
     </w:p>
     <w:p>
@@ -3057,14 +3074,26 @@
         <w:t>With the help of the parking guidance system, drivers are able to find</w:t>
       </w:r>
       <w:r>
-        <w:t xml:space="preserve"> a vacant parking lot quickly and easily. The resulting benefits are the reduction of stop-start traffic, pleasant experience of parking, elimination of stressful situations and positive attitude towards the car park operator. The reduction of traffic minimizes the occurrence of traffic accidents. The positive mental state of drivers is important for all commercial subjects that need to stimulate required shopping behaviour, repeated visits and the increase of customers’s loyalty. In highly competitive environment, the parking guidance system may become a competitive advantage and generate additional profits for operators.</w:t>
+        <w:t xml:space="preserve"> a vacant parking lot quickly and easily. The resulting benefits are the reduction of stop-start traffic, pleasant experience of parking, elimination of stressful situations and positive attitude towards the car park operator. The reduction of traffic minimizes the occurrence of traffic accidents. The positive mental state of drivers is important for all commercial subjects that need to stim</w:t>
+      </w:r>
+      <w:r>
+        <w:t>ulate required shopping behavio</w:t>
+      </w:r>
+      <w:r>
+        <w:t>r, repeated visits an</w:t>
+      </w:r>
+      <w:r>
+        <w:t>d the increase of customers’</w:t>
+      </w:r>
+      <w:r>
+        <w:t xml:space="preserve"> loyalty. In highly competitive environment, the parking guidance system may become a competitive advantage and generate additional profits for operators.</w:t>
       </w:r>
     </w:p>
     <w:p>
       <w:pPr>
         <w:pStyle w:val="Heading2"/>
       </w:pPr>
-      <w:bookmarkStart w:id="9" w:name="_Toc471999237"/>
+      <w:bookmarkStart w:id="9" w:name="_Toc472105363"/>
       <w:r>
         <w:t>Current Situation</w:t>
       </w:r>
@@ -3088,7 +3117,7 @@
       <w:pPr>
         <w:pStyle w:val="Heading3"/>
       </w:pPr>
-      <w:bookmarkStart w:id="10" w:name="_Toc471999238"/>
+      <w:bookmarkStart w:id="10" w:name="_Toc472105364"/>
       <w:r>
         <w:lastRenderedPageBreak/>
         <w:t>Indoor</w:t>
@@ -3107,7 +3136,7 @@
           <w:noProof/>
         </w:rPr>
         <w:drawing>
-          <wp:inline distT="0" distB="0" distL="0" distR="0" wp14:anchorId="2C4348A4" wp14:editId="2C467E91">
+          <wp:inline distT="0" distB="0" distL="0" distR="0" wp14:anchorId="6C180C5A" wp14:editId="719EC6C3">
             <wp:extent cx="5829300" cy="3891915"/>
             <wp:effectExtent l="0" t="0" r="0" b="0"/>
             <wp:docPr id="2" name="Picture 2"/>
@@ -3207,7 +3236,7 @@
       <w:pPr>
         <w:pStyle w:val="Heading3"/>
       </w:pPr>
-      <w:bookmarkStart w:id="12" w:name="_Toc471999239"/>
+      <w:bookmarkStart w:id="12" w:name="_Toc472105365"/>
       <w:r>
         <w:lastRenderedPageBreak/>
         <w:t>Outdoor parking area</w:t>
@@ -3223,7 +3252,7 @@
           <w:noProof/>
         </w:rPr>
         <w:drawing>
-          <wp:inline distT="0" distB="0" distL="0" distR="0" wp14:anchorId="6165413A" wp14:editId="04844AAE">
+          <wp:inline distT="0" distB="0" distL="0" distR="0" wp14:anchorId="733C2098" wp14:editId="64BB6DDD">
             <wp:extent cx="5829300" cy="4383405"/>
             <wp:effectExtent l="0" t="0" r="0" b="0"/>
             <wp:docPr id="6" name="Picture 6"/>
@@ -3280,7 +3309,7 @@
         <w:rPr>
           <w:noProof/>
         </w:rPr>
-        <w:t>4</w:t>
+        <w:t>2</w:t>
       </w:r>
       <w:r>
         <w:rPr>
@@ -3295,7 +3324,13 @@
     </w:p>
     <w:p>
       <w:r>
-        <w:t>With the increasing number of vehicles, it create lots of issues to build a parking building, or a basement plus some other kind of building on top, especially cost and planning structure. T</w:t>
+        <w:t>With the increasing number of vehicles, it create</w:t>
+      </w:r>
+      <w:r>
+        <w:t>s</w:t>
+      </w:r>
+      <w:r>
+        <w:t xml:space="preserve"> lots of issues to build a parking building, or a basement plus some other kind of building on top, especially cost and planning structure. T</w:t>
       </w:r>
       <w:r>
         <w:t>here is no</w:t>
@@ -3315,7 +3350,7 @@
       <w:pPr>
         <w:pStyle w:val="Heading3"/>
       </w:pPr>
-      <w:bookmarkStart w:id="14" w:name="_Toc471999240"/>
+      <w:bookmarkStart w:id="14" w:name="_Toc472105366"/>
       <w:r>
         <w:lastRenderedPageBreak/>
         <w:t>Traditional PGS</w:t>
@@ -3331,7 +3366,7 @@
           <w:noProof/>
         </w:rPr>
         <w:drawing>
-          <wp:inline distT="0" distB="0" distL="0" distR="0" wp14:anchorId="560B8940" wp14:editId="139D386A">
+          <wp:inline distT="0" distB="0" distL="0" distR="0" wp14:anchorId="0572A0DD" wp14:editId="1991EF24">
             <wp:extent cx="5829300" cy="4373880"/>
             <wp:effectExtent l="0" t="0" r="0" b="0"/>
             <wp:docPr id="3" name="Picture 3"/>
@@ -3388,7 +3423,7 @@
         <w:rPr>
           <w:noProof/>
         </w:rPr>
-        <w:t>2</w:t>
+        <w:t>3</w:t>
       </w:r>
       <w:r>
         <w:rPr>
@@ -3411,7 +3446,7 @@
         </w:rPr>
         <w:lastRenderedPageBreak/>
         <w:drawing>
-          <wp:inline distT="0" distB="0" distL="0" distR="0" wp14:anchorId="4257B5A8" wp14:editId="39E0D043">
+          <wp:inline distT="0" distB="0" distL="0" distR="0" wp14:anchorId="0E8FFC0B" wp14:editId="44C4DBCE">
             <wp:extent cx="5829300" cy="3757295"/>
             <wp:effectExtent l="0" t="0" r="0" b="0"/>
             <wp:docPr id="4" name="Picture 4"/>
@@ -3468,7 +3503,7 @@
         <w:rPr>
           <w:noProof/>
         </w:rPr>
-        <w:t>3</w:t>
+        <w:t>4</w:t>
       </w:r>
       <w:r>
         <w:rPr>
@@ -3483,7 +3518,13 @@
     </w:p>
     <w:p>
       <w:r>
-        <w:t>As opposed to the traditional parking areas, the parking areas with PGS keep parking lots under systematic realtime monitoring so as drivers can see what parking spaces are available immediately and with minimal effort. By implementing this, operators also have the chance of increasing their revenues because of the increasing number of satisfied drivers.</w:t>
+        <w:t xml:space="preserve">As opposed to the traditional parking areas, the parking areas with PGS keep parking lots under systematic </w:t>
+      </w:r>
+      <w:r>
+        <w:t>real-time</w:t>
+      </w:r>
+      <w:r>
+        <w:t xml:space="preserve"> monitoring so as drivers can see what parking spaces are available immediately and with minimal effort. By implementing this, operators also have the chance of increasing their revenues because of the increasing number of satisfied drivers.</w:t>
       </w:r>
     </w:p>
     <w:p>
@@ -3491,7 +3532,13 @@
         <w:t xml:space="preserve">The current version of PGS that implemented in a large number parking areas in Vietnam made use of RS485. Each parking lot is fitted with an ultrasonic detector and Indicator light, hence information displays at main entrance and at internal junction points are </w:t>
       </w:r>
       <w:r>
-        <w:t>driven with realtime occupancy detected by ultrasonic detectors. All status sent to a Zone Control Unit</w:t>
+        <w:t xml:space="preserve">driven with </w:t>
+      </w:r>
+      <w:r>
+        <w:t>real-time</w:t>
+      </w:r>
+      <w:r>
+        <w:t xml:space="preserve"> occupancy detected by ultrasonic detectors. All status sent to a Zone Control Unit</w:t>
       </w:r>
       <w:r>
         <w:t xml:space="preserve"> </w:t>
@@ -3504,7 +3551,7 @@
       <w:pPr>
         <w:pStyle w:val="Heading2"/>
       </w:pPr>
-      <w:bookmarkStart w:id="17" w:name="_Toc471999241"/>
+      <w:bookmarkStart w:id="17" w:name="_Toc472105367"/>
       <w:r>
         <w:t>Problem Definition</w:t>
       </w:r>
@@ -3535,7 +3582,10 @@
         <w:t>vides complicated in a parking area with large number of parking lots</w:t>
       </w:r>
       <w:r>
-        <w:t xml:space="preserve"> like the 6 multi-storey car parks with around 7000 parking lots each proposed by Ho Chi Minh City Transport Department.</w:t>
+        <w:t xml:space="preserve"> like the 6 multi-stor</w:t>
+      </w:r>
+      <w:r>
+        <w:t>y car parks with around 7000 parking lots each proposed by Ho Chi Minh City Transport Department.</w:t>
       </w:r>
     </w:p>
     <w:p>
@@ -3550,7 +3600,13 @@
         <w:t xml:space="preserve">complicated and need </w:t>
       </w:r>
       <w:r>
-        <w:t>careful planning in the construction stage. Therefore the current version of PGS is hard to implement in most of the existed parking areas.</w:t>
+        <w:t xml:space="preserve">careful planning in the construction stage. </w:t>
+      </w:r>
+      <w:r>
+        <w:t>Therefore,</w:t>
+      </w:r>
+      <w:r>
+        <w:t xml:space="preserve"> the current version of PGS is hard to implement in most of the existed parking areas.</w:t>
       </w:r>
     </w:p>
     <w:p>
@@ -3579,7 +3635,7 @@
       <w:pPr>
         <w:pStyle w:val="Heading2"/>
       </w:pPr>
-      <w:bookmarkStart w:id="18" w:name="_Toc471999242"/>
+      <w:bookmarkStart w:id="18" w:name="_Toc472105368"/>
       <w:r>
         <w:t>Proposed Solution</w:t>
       </w:r>
@@ -3600,7 +3656,7 @@
       <w:pPr>
         <w:pStyle w:val="Heading3"/>
       </w:pPr>
-      <w:bookmarkStart w:id="19" w:name="_Toc471999243"/>
+      <w:bookmarkStart w:id="19" w:name="_Toc472105369"/>
       <w:r>
         <w:t>Feature functions</w:t>
       </w:r>
@@ -3610,7 +3666,7 @@
       <w:pPr>
         <w:pStyle w:val="Heading4"/>
       </w:pPr>
-      <w:bookmarkStart w:id="20" w:name="_Toc471999244"/>
+      <w:bookmarkStart w:id="20" w:name="_Toc472105370"/>
       <w:r>
         <w:t>Parking Guidance System</w:t>
       </w:r>
@@ -3643,14 +3699,26 @@
         <w:t xml:space="preserve">The Central Control Unit connect </w:t>
       </w:r>
       <w:r>
-        <w:t>with data stream network to provide realtime informations to the app.</w:t>
+        <w:t xml:space="preserve">with data stream network to provide </w:t>
+      </w:r>
+      <w:r>
+        <w:t>real-time</w:t>
+      </w:r>
+      <w:r>
+        <w:t xml:space="preserve"> </w:t>
+      </w:r>
+      <w:r>
+        <w:t>information</w:t>
+      </w:r>
+      <w:r>
+        <w:t xml:space="preserve"> to the app.</w:t>
       </w:r>
     </w:p>
     <w:p>
       <w:pPr>
         <w:pStyle w:val="Heading4"/>
       </w:pPr>
-      <w:bookmarkStart w:id="21" w:name="_Toc471999245"/>
+      <w:bookmarkStart w:id="21" w:name="_Toc472105371"/>
       <w:r>
         <w:t>Mobile app</w:t>
       </w:r>
@@ -3672,14 +3740,26 @@
         <w:pStyle w:val="Bullet"/>
       </w:pPr>
       <w:r>
-        <w:t>Customer portal where drivers can view on maps the realtime informations of nearby parking areas or search for one.</w:t>
+        <w:t xml:space="preserve">Customer portal where drivers can view on maps the </w:t>
+      </w:r>
+      <w:r>
+        <w:t>real time</w:t>
+      </w:r>
+      <w:r>
+        <w:t xml:space="preserve"> </w:t>
+      </w:r>
+      <w:r>
+        <w:t>information</w:t>
+      </w:r>
+      <w:r>
+        <w:t xml:space="preserve"> of nearby parking areas or search for one.</w:t>
       </w:r>
     </w:p>
     <w:p>
       <w:pPr>
         <w:pStyle w:val="Heading3"/>
       </w:pPr>
-      <w:bookmarkStart w:id="22" w:name="_Toc471999246"/>
+      <w:bookmarkStart w:id="22" w:name="_Toc472105372"/>
       <w:r>
         <w:t>Advantages</w:t>
       </w:r>
@@ -3743,7 +3823,7 @@
       <w:pPr>
         <w:pStyle w:val="Heading3"/>
       </w:pPr>
-      <w:bookmarkStart w:id="23" w:name="_Toc471999247"/>
+      <w:bookmarkStart w:id="23" w:name="_Toc472105373"/>
       <w:r>
         <w:t>Disadvantages</w:t>
       </w:r>
@@ -3786,7 +3866,7 @@
       <w:pPr>
         <w:pStyle w:val="Heading2"/>
       </w:pPr>
-      <w:bookmarkStart w:id="24" w:name="_Toc471999248"/>
+      <w:bookmarkStart w:id="24" w:name="_Toc472105374"/>
       <w:r>
         <w:lastRenderedPageBreak/>
         <w:t>Functional Requirements</w:t>
@@ -3815,10 +3895,19 @@
         </w:numPr>
       </w:pPr>
       <w:r>
-        <w:t xml:space="preserve">Sensor (ultrasonic, infared, </w:t>
+        <w:t>Sensor (ultrasonic, inf</w:t>
+      </w:r>
+      <w:r>
+        <w:t>r</w:t>
+      </w:r>
+      <w:r>
+        <w:t xml:space="preserve">ared, </w:t>
       </w:r>
       <w:r>
         <w:t>magnetic field, load</w:t>
+      </w:r>
+      <w:r>
+        <w:t xml:space="preserve"> cell</w:t>
       </w:r>
       <w:r>
         <w:t>…)</w:t>
@@ -4127,7 +4216,7 @@
       <w:pPr>
         <w:pStyle w:val="Heading2"/>
       </w:pPr>
-      <w:bookmarkStart w:id="25" w:name="_Toc471999249"/>
+      <w:bookmarkStart w:id="25" w:name="_Toc472105375"/>
       <w:r>
         <w:t>Roles and Responsibilities</w:t>
       </w:r>
@@ -4765,7 +4854,7 @@
       <w:pPr>
         <w:pStyle w:val="Heading2"/>
       </w:pPr>
-      <w:bookmarkStart w:id="27" w:name="_Toc471999250"/>
+      <w:bookmarkStart w:id="27" w:name="_Toc472105376"/>
       <w:r>
         <w:lastRenderedPageBreak/>
         <w:t>Conclusion</w:t>
@@ -4788,7 +4877,19 @@
         <w:pStyle w:val="Bullet"/>
       </w:pPr>
       <w:r>
-        <w:t>Research to determine and implement the appropriate MCU for the Central Control Unit and other nodes (Arduino, Raspberry…)</w:t>
+        <w:t>Research to determine and implement the appropriate MCU for the Central Control Unit and other nodes (</w:t>
+      </w:r>
+      <w:r>
+        <w:rPr>
+          <w:b/>
+        </w:rPr>
+        <w:t>Arduino, Raspberry</w:t>
+      </w:r>
+      <w:r>
+        <w:t>, CC1310</w:t>
+      </w:r>
+      <w:r>
+        <w:t>…)</w:t>
       </w:r>
     </w:p>
     <w:p>
@@ -4796,7 +4897,28 @@
         <w:pStyle w:val="Bullet"/>
       </w:pPr>
       <w:r>
-        <w:t xml:space="preserve">Research to determine and implement the appropriate sensor for the Detector (ultrasonic sensor, infared sensor, magnet field sensor, </w:t>
+        <w:t>Research to determine and implement the appropriate sensor for the Detector (ultrasonic sensor, inf</w:t>
+      </w:r>
+      <w:r>
+        <w:t>r</w:t>
+      </w:r>
+      <w:r>
+        <w:t xml:space="preserve">ared sensor, </w:t>
+      </w:r>
+      <w:r>
+        <w:rPr>
+          <w:b/>
+        </w:rPr>
+        <w:t>magnetic</w:t>
+      </w:r>
+      <w:r>
+        <w:rPr>
+          <w:b/>
+        </w:rPr>
+        <w:t xml:space="preserve"> sensor</w:t>
+      </w:r>
+      <w:r>
+        <w:t xml:space="preserve">, </w:t>
       </w:r>
       <w:r>
         <w:t>load</w:t>
@@ -4813,7 +4935,16 @@
         <w:t>Research to determine and implement the appropriate RF value and module to provide communication between nodes for the project (</w:t>
       </w:r>
       <w:r>
-        <w:t>315Mhz, 433Mhz, 2.4Ghz…)</w:t>
+        <w:t xml:space="preserve">315Mhz, 433Mhz, </w:t>
+      </w:r>
+      <w:r>
+        <w:rPr>
+          <w:b/>
+        </w:rPr>
+        <w:t>2.4Ghz</w:t>
+      </w:r>
+      <w:r>
+        <w:t>…)</w:t>
       </w:r>
     </w:p>
     <w:p>
@@ -4821,7 +4952,13 @@
         <w:pStyle w:val="Bullet"/>
       </w:pPr>
       <w:r>
-        <w:t>Research and implement LED rgb, seven-segment LED</w:t>
+        <w:t xml:space="preserve">Research and implement LED </w:t>
+      </w:r>
+      <w:r>
+        <w:t>RGB</w:t>
+      </w:r>
+      <w:r>
+        <w:t>, seven-segment LED</w:t>
       </w:r>
     </w:p>
     <w:p>
@@ -4829,7 +4966,13 @@
         <w:pStyle w:val="Bullet"/>
       </w:pPr>
       <w:r>
-        <w:t>Research and implement realtime communication channel</w:t>
+        <w:t xml:space="preserve">Research and implement </w:t>
+      </w:r>
+      <w:r>
+        <w:t>real-time</w:t>
+      </w:r>
+      <w:r>
+        <w:t xml:space="preserve"> communication channel</w:t>
       </w:r>
     </w:p>
     <w:p>
@@ -4845,7 +4988,16 @@
         <w:pStyle w:val="Bullet"/>
       </w:pPr>
       <w:r>
-        <w:t>Study and develop a mobile application (Android, iOS, Windows phone…)</w:t>
+        <w:t>Study and develop a mobile application (</w:t>
+      </w:r>
+      <w:r>
+        <w:rPr>
+          <w:b/>
+        </w:rPr>
+        <w:t>Android</w:t>
+      </w:r>
+      <w:r>
+        <w:t>, iOS, Windows phone…)</w:t>
       </w:r>
     </w:p>
     <w:p>
@@ -4853,7 +5005,46 @@
         <w:pStyle w:val="Bullet"/>
       </w:pPr>
       <w:r>
-        <w:t>Study and develop program using embedded language (Arduino, C, C++,…)</w:t>
+        <w:t>Study and develop program using emb</w:t>
+      </w:r>
+      <w:r>
+        <w:t>edded language (</w:t>
+      </w:r>
+      <w:r>
+        <w:rPr>
+          <w:b/>
+        </w:rPr>
+        <w:t>Arduino</w:t>
+      </w:r>
+      <w:r>
+        <w:t xml:space="preserve">, </w:t>
+      </w:r>
+      <w:r>
+        <w:t>C</w:t>
+      </w:r>
+      <w:r>
+        <w:t xml:space="preserve">, </w:t>
+      </w:r>
+      <w:r>
+        <w:rPr>
+          <w:b/>
+        </w:rPr>
+        <w:t>C++</w:t>
+      </w:r>
+      <w:r>
+        <w:t xml:space="preserve">, </w:t>
+      </w:r>
+      <w:r>
+        <w:rPr>
+          <w:b/>
+        </w:rPr>
+        <w:t>Python</w:t>
+      </w:r>
+      <w:r>
+        <w:t>, Java Embedded, C#</w:t>
+      </w:r>
+      <w:r>
+        <w:t>…)</w:t>
       </w:r>
     </w:p>
     <w:p>
@@ -4861,7 +5052,16 @@
         <w:pStyle w:val="Bullet"/>
       </w:pPr>
       <w:r>
-        <w:t>Study and create a Web API (Spring MVC, ASP.NET, Ruby…)</w:t>
+        <w:t xml:space="preserve">Study and create a Web API (Spring MVC, </w:t>
+      </w:r>
+      <w:r>
+        <w:rPr>
+          <w:b/>
+        </w:rPr>
+        <w:t>ASP.NET</w:t>
+      </w:r>
+      <w:r>
+        <w:t>, Ruby…)</w:t>
       </w:r>
     </w:p>
     <w:p>
@@ -4869,7 +5069,34 @@
         <w:pStyle w:val="Bullet"/>
       </w:pPr>
       <w:r>
-        <w:t>Study and create a database (SQL, Oracle, MySQL,…)</w:t>
+        <w:t>Study and creat</w:t>
+      </w:r>
+      <w:r>
+        <w:t>e a database (</w:t>
+      </w:r>
+      <w:r>
+        <w:rPr>
+          <w:b/>
+        </w:rPr>
+        <w:t>SQL</w:t>
+      </w:r>
+      <w:r>
+        <w:t>, Oracle, MySQL</w:t>
+      </w:r>
+      <w:r>
+        <w:t xml:space="preserve">, </w:t>
+      </w:r>
+      <w:r>
+        <w:rPr>
+          <w:b/>
+        </w:rPr>
+        <w:t>SQLite</w:t>
+      </w:r>
+      <w:r>
+        <w:t xml:space="preserve"> </w:t>
+      </w:r>
+      <w:r>
+        <w:t>…)</w:t>
       </w:r>
     </w:p>
     <w:sectPr>
@@ -5110,7 +5337,13 @@
       <w:jc w:val="left"/>
     </w:pPr>
     <w:r>
-      <w:t>FPT University – Capstone Spring 2017  - Group 1 – Parking Guidance System Solution</w:t>
+      <w:t xml:space="preserve">FPT University – Capstone Spring </w:t>
+    </w:r>
+    <w:r>
+      <w:t>2017 -</w:t>
+    </w:r>
+    <w:r>
+      <w:t xml:space="preserve"> Group 1 – Parking Guidance System Solution</w:t>
     </w:r>
   </w:p>
 </w:hdr>
@@ -7633,7 +7866,7 @@
 </file>
 
 <file path=customXml/itemProps1.xml><?xml version="1.0" encoding="utf-8"?>
-<ds:datastoreItem xmlns:ds="http://schemas.openxmlformats.org/officeDocument/2006/customXml" ds:itemID="{EAF08C04-479C-4920-B28F-02886F2B721A}">
+<ds:datastoreItem xmlns:ds="http://schemas.openxmlformats.org/officeDocument/2006/customXml" ds:itemID="{F1265567-9E0E-439F-8A04-AFAAE9194A1C}">
   <ds:schemaRefs>
     <ds:schemaRef ds:uri="http://schemas.openxmlformats.org/officeDocument/2006/bibliography"/>
   </ds:schemaRefs>

</xml_diff>